<commit_message>
11 maret 2023,sabtu, dirumah sebelum shalat zuhur
</commit_message>
<xml_diff>
--- a/2021 DEBI TOMIKA/III. SISTEM INFORMASI DAN MULTIMEDIA/III.A. Sistem Informasi/III.A.1. Menyusun Usulan Pembangunan Sistem Informasi/13. III.A.8. Membuat Algoritma SICAKEP.docx
+++ b/2021 DEBI TOMIKA/III. SISTEM INFORMASI DAN MULTIMEDIA/III.A. Sistem Informasi/III.A.1. Menyusun Usulan Pembangunan Sistem Informasi/13. III.A.8. Membuat Algoritma SICAKEP.docx
@@ -170,10 +170,10 @@
             <v:path o:extrusionok="f" gradientshapeok="t" o:connecttype="rect"/>
             <o:lock v:ext="edit" aspectratio="t"/>
           </v:shapetype>
-          <v:shape id="_x0000_i1025" type="#_x0000_t75" style="width:468pt;height:332.35pt" o:ole="">
+          <v:shape id="_x0000_i1025" type="#_x0000_t75" style="width:467.4pt;height:332.7pt" o:ole="">
             <v:imagedata r:id="rId8" o:title=""/>
           </v:shape>
-          <o:OLEObject Type="Embed" ProgID="Visio.Drawing.15" ShapeID="_x0000_i1025" DrawAspect="Content" ObjectID="_1739943402" r:id="rId9"/>
+          <o:OLEObject Type="Embed" ProgID="Visio.Drawing.15" ShapeID="_x0000_i1025" DrawAspect="Content" ObjectID="_1740042960" r:id="rId9"/>
         </w:object>
       </w:r>
     </w:p>
@@ -411,7 +411,106 @@
           <w:sz w:val="24"/>
           <w:szCs w:val="24"/>
         </w:rPr>
-        <w:t>, input data, export data, manajemen pengguna, dan monitoring.</w:t>
+        <w:t xml:space="preserve">, </w:t>
+      </w:r>
+      <w:r>
+        <w:rPr>
+          <w:sz w:val="24"/>
+          <w:szCs w:val="24"/>
+        </w:rPr>
+        <w:t>CRUD</w:t>
+      </w:r>
+      <w:r>
+        <w:rPr>
+          <w:sz w:val="24"/>
+          <w:szCs w:val="24"/>
+        </w:rPr>
+        <w:t xml:space="preserve"> </w:t>
+      </w:r>
+      <w:r>
+        <w:rPr>
+          <w:sz w:val="24"/>
+          <w:szCs w:val="24"/>
+        </w:rPr>
+        <w:t>(</w:t>
+      </w:r>
+      <w:r>
+        <w:rPr>
+          <w:i/>
+          <w:iCs/>
+          <w:sz w:val="24"/>
+          <w:szCs w:val="24"/>
+        </w:rPr>
+        <w:t>create</w:t>
+      </w:r>
+      <w:r>
+        <w:rPr>
+          <w:sz w:val="24"/>
+          <w:szCs w:val="24"/>
+        </w:rPr>
+        <w:t xml:space="preserve">, </w:t>
+      </w:r>
+      <w:r>
+        <w:rPr>
+          <w:i/>
+          <w:iCs/>
+          <w:sz w:val="24"/>
+          <w:szCs w:val="24"/>
+        </w:rPr>
+        <w:t>read</w:t>
+      </w:r>
+      <w:r>
+        <w:rPr>
+          <w:sz w:val="24"/>
+          <w:szCs w:val="24"/>
+        </w:rPr>
+        <w:t xml:space="preserve">, </w:t>
+      </w:r>
+      <w:r>
+        <w:rPr>
+          <w:i/>
+          <w:iCs/>
+          <w:sz w:val="24"/>
+          <w:szCs w:val="24"/>
+        </w:rPr>
+        <w:t>update</w:t>
+      </w:r>
+      <w:r>
+        <w:rPr>
+          <w:sz w:val="24"/>
+          <w:szCs w:val="24"/>
+        </w:rPr>
+        <w:t xml:space="preserve">, </w:t>
+      </w:r>
+      <w:r>
+        <w:rPr>
+          <w:i/>
+          <w:iCs/>
+          <w:sz w:val="24"/>
+          <w:szCs w:val="24"/>
+        </w:rPr>
+        <w:t>delete</w:t>
+      </w:r>
+      <w:r>
+        <w:rPr>
+          <w:sz w:val="24"/>
+          <w:szCs w:val="24"/>
+        </w:rPr>
+        <w:t>)</w:t>
+      </w:r>
+      <w:r>
+        <w:rPr>
+          <w:sz w:val="24"/>
+          <w:szCs w:val="24"/>
+        </w:rPr>
+        <w:t xml:space="preserve"> </w:t>
+      </w:r>
+      <w:r>
+        <w:rPr>
+          <w:sz w:val="24"/>
+          <w:szCs w:val="24"/>
+        </w:rPr>
+        <w:t>data, export data, manajemen pengguna, dan monitoring.</w:t>
       </w:r>
     </w:p>
     <w:p>
@@ -532,18 +631,28 @@
         </w:rPr>
         <w:t>. Sistem ini bertugas untuk mengatur hak akses pengguna, dimana akan ditentukan apakah user tersebut boleh mengakses suatu fungsi atau halaman tertentu pada aplikasi SICAKEP.</w:t>
       </w:r>
+      <w:r>
+        <w:rPr>
+          <w:sz w:val="24"/>
+          <w:szCs w:val="24"/>
+        </w:rPr>
+        <w:t xml:space="preserve"> Level dan hak akses pengguna secara lengkap dapat dilihat secara lengkap pada tabel 1.</w:t>
+      </w:r>
     </w:p>
     <w:p>
       <w:pPr>
-        <w:pStyle w:val="ListParagraph"/>
-        <w:spacing w:line="360" w:lineRule="auto"/>
-        <w:ind w:firstLine="720"/>
-        <w:jc w:val="both"/>
-        <w:rPr>
-          <w:sz w:val="24"/>
-          <w:szCs w:val="24"/>
-        </w:rPr>
-      </w:pPr>
+        <w:rPr>
+          <w:sz w:val="24"/>
+          <w:szCs w:val="24"/>
+        </w:rPr>
+      </w:pPr>
+      <w:r>
+        <w:rPr>
+          <w:sz w:val="24"/>
+          <w:szCs w:val="24"/>
+        </w:rPr>
+        <w:br w:type="page"/>
+      </w:r>
     </w:p>
     <w:p>
       <w:pPr>
@@ -561,6 +670,7 @@
           <w:sz w:val="24"/>
           <w:szCs w:val="24"/>
         </w:rPr>
+        <w:lastRenderedPageBreak/>
         <w:tab/>
       </w:r>
       <w:r>
@@ -570,14 +680,30 @@
           <w:sz w:val="24"/>
           <w:szCs w:val="24"/>
         </w:rPr>
-        <w:t>Gambar 1</w:t>
-      </w:r>
-      <w:r>
-        <w:rPr>
-          <w:sz w:val="24"/>
-          <w:szCs w:val="24"/>
-        </w:rPr>
-        <w:t>. Gambaran Umum SICAKEP</w:t>
+        <w:t>Tabel</w:t>
+      </w:r>
+      <w:r>
+        <w:rPr>
+          <w:b/>
+          <w:bCs/>
+          <w:sz w:val="24"/>
+          <w:szCs w:val="24"/>
+        </w:rPr>
+        <w:t xml:space="preserve"> 1</w:t>
+      </w:r>
+      <w:r>
+        <w:rPr>
+          <w:sz w:val="24"/>
+          <w:szCs w:val="24"/>
+        </w:rPr>
+        <w:t xml:space="preserve">. </w:t>
+      </w:r>
+      <w:r>
+        <w:rPr>
+          <w:sz w:val="24"/>
+          <w:szCs w:val="24"/>
+        </w:rPr>
+        <w:t>Level dan Hak Akses Pengguna SICAKEP</w:t>
       </w:r>
     </w:p>
     <w:tbl>
@@ -690,7 +816,35 @@
                 <w:sz w:val="24"/>
                 <w:szCs w:val="24"/>
               </w:rPr>
-              <w:t xml:space="preserve">Buat dokumen CKP sendiri, input master kegiatan, input butir kegiatan ke dokumen CKP sendiri, </w:t>
+              <w:t>Buat dokumen CKP sendiri, input master kegiatan</w:t>
+            </w:r>
+            <w:r>
+              <w:rPr>
+                <w:sz w:val="24"/>
+                <w:szCs w:val="24"/>
+              </w:rPr>
+              <w:t xml:space="preserve"> sendiri</w:t>
+            </w:r>
+            <w:r>
+              <w:rPr>
+                <w:sz w:val="24"/>
+                <w:szCs w:val="24"/>
+              </w:rPr>
+              <w:t>, input butir kegiatan ke dokumen CKP sendiri,</w:t>
+            </w:r>
+            <w:r>
+              <w:rPr>
+                <w:sz w:val="24"/>
+                <w:szCs w:val="24"/>
+              </w:rPr>
+              <w:t xml:space="preserve"> input capaian target kegiatan sendiri, </w:t>
+            </w:r>
+            <w:r>
+              <w:rPr>
+                <w:sz w:val="24"/>
+                <w:szCs w:val="24"/>
+              </w:rPr>
+              <w:t xml:space="preserve"> </w:t>
             </w:r>
             <w:r>
               <w:rPr>
@@ -713,7 +867,14 @@
                 <w:sz w:val="24"/>
                 <w:szCs w:val="24"/>
               </w:rPr>
-              <w:t xml:space="preserve"> sendiri, </w:t>
+              <w:t xml:space="preserve"> sendiri</w:t>
+            </w:r>
+            <w:r>
+              <w:rPr>
+                <w:sz w:val="24"/>
+                <w:szCs w:val="24"/>
+              </w:rPr>
+              <w:t>.</w:t>
             </w:r>
           </w:p>
         </w:tc>
@@ -732,6 +893,13 @@
                 <w:szCs w:val="24"/>
               </w:rPr>
             </w:pPr>
+            <w:r>
+              <w:rPr>
+                <w:sz w:val="24"/>
+                <w:szCs w:val="24"/>
+              </w:rPr>
+              <w:t>Koordinator Fungsi</w:t>
+            </w:r>
           </w:p>
         </w:tc>
         <w:tc>
@@ -747,6 +915,176 @@
                 <w:szCs w:val="24"/>
               </w:rPr>
             </w:pPr>
+            <w:r>
+              <w:rPr>
+                <w:sz w:val="24"/>
+                <w:szCs w:val="24"/>
+              </w:rPr>
+              <w:t>Buat dokumen CKP pegawai, input master kegiatan pegawai, input butir kegiatan ke dokumen CKP pegawai, nilai capaian target kegiatan pegawai, export CKP pegawai.</w:t>
+            </w:r>
+          </w:p>
+        </w:tc>
+      </w:tr>
+      <w:tr>
+        <w:tc>
+          <w:tcPr>
+            <w:tcW w:w="2515" w:type="dxa"/>
+          </w:tcPr>
+          <w:p>
+            <w:pPr>
+              <w:spacing w:line="360" w:lineRule="auto"/>
+              <w:jc w:val="both"/>
+              <w:rPr>
+                <w:sz w:val="24"/>
+                <w:szCs w:val="24"/>
+              </w:rPr>
+            </w:pPr>
+            <w:r>
+              <w:rPr>
+                <w:sz w:val="24"/>
+                <w:szCs w:val="24"/>
+              </w:rPr>
+              <w:t>Kepala BPS</w:t>
+            </w:r>
+          </w:p>
+        </w:tc>
+        <w:tc>
+          <w:tcPr>
+            <w:tcW w:w="6835" w:type="dxa"/>
+          </w:tcPr>
+          <w:p>
+            <w:pPr>
+              <w:spacing w:line="360" w:lineRule="auto"/>
+              <w:jc w:val="both"/>
+              <w:rPr>
+                <w:sz w:val="24"/>
+                <w:szCs w:val="24"/>
+              </w:rPr>
+            </w:pPr>
+            <w:r>
+              <w:rPr>
+                <w:sz w:val="24"/>
+                <w:szCs w:val="24"/>
+              </w:rPr>
+              <w:t>Semua hak akses diatas, ditambah Approval master kegiatan pegawai, approval penilaian kegiatan pegawai</w:t>
+            </w:r>
+          </w:p>
+        </w:tc>
+      </w:tr>
+      <w:tr>
+        <w:tc>
+          <w:tcPr>
+            <w:tcW w:w="2515" w:type="dxa"/>
+          </w:tcPr>
+          <w:p>
+            <w:pPr>
+              <w:spacing w:line="360" w:lineRule="auto"/>
+              <w:jc w:val="both"/>
+              <w:rPr>
+                <w:sz w:val="24"/>
+                <w:szCs w:val="24"/>
+              </w:rPr>
+            </w:pPr>
+            <w:r>
+              <w:rPr>
+                <w:sz w:val="24"/>
+                <w:szCs w:val="24"/>
+              </w:rPr>
+              <w:t>Admin/Kasubbag Umum</w:t>
+            </w:r>
+          </w:p>
+        </w:tc>
+        <w:tc>
+          <w:tcPr>
+            <w:tcW w:w="6835" w:type="dxa"/>
+          </w:tcPr>
+          <w:p>
+            <w:pPr>
+              <w:spacing w:line="360" w:lineRule="auto"/>
+              <w:jc w:val="both"/>
+              <w:rPr>
+                <w:sz w:val="24"/>
+                <w:szCs w:val="24"/>
+              </w:rPr>
+            </w:pPr>
+            <w:r>
+              <w:rPr>
+                <w:sz w:val="24"/>
+                <w:szCs w:val="24"/>
+              </w:rPr>
+              <w:t>Semua hak akses, ditambah</w:t>
+            </w:r>
+            <w:r>
+              <w:rPr>
+                <w:sz w:val="24"/>
+                <w:szCs w:val="24"/>
+              </w:rPr>
+              <w:t xml:space="preserve"> mengelola master butir kegiatan dan mengelola data pegawai (</w:t>
+            </w:r>
+            <w:r>
+              <w:rPr>
+                <w:i/>
+                <w:iCs/>
+                <w:sz w:val="24"/>
+                <w:szCs w:val="24"/>
+              </w:rPr>
+              <w:t>create</w:t>
+            </w:r>
+            <w:r>
+              <w:rPr>
+                <w:sz w:val="24"/>
+                <w:szCs w:val="24"/>
+              </w:rPr>
+              <w:t xml:space="preserve">, </w:t>
+            </w:r>
+            <w:r>
+              <w:rPr>
+                <w:i/>
+                <w:iCs/>
+                <w:sz w:val="24"/>
+                <w:szCs w:val="24"/>
+              </w:rPr>
+              <w:t>read</w:t>
+            </w:r>
+            <w:r>
+              <w:rPr>
+                <w:sz w:val="24"/>
+                <w:szCs w:val="24"/>
+              </w:rPr>
+              <w:t xml:space="preserve">, </w:t>
+            </w:r>
+            <w:r>
+              <w:rPr>
+                <w:i/>
+                <w:iCs/>
+                <w:sz w:val="24"/>
+                <w:szCs w:val="24"/>
+              </w:rPr>
+              <w:t>update</w:t>
+            </w:r>
+            <w:r>
+              <w:rPr>
+                <w:sz w:val="24"/>
+                <w:szCs w:val="24"/>
+              </w:rPr>
+              <w:t xml:space="preserve">, </w:t>
+            </w:r>
+            <w:r>
+              <w:rPr>
+                <w:i/>
+                <w:iCs/>
+                <w:sz w:val="24"/>
+                <w:szCs w:val="24"/>
+              </w:rPr>
+              <w:t>delete</w:t>
+            </w:r>
+            <w:r>
+              <w:rPr>
+                <w:sz w:val="24"/>
+                <w:szCs w:val="24"/>
+              </w:rPr>
+              <w:t>)</w:t>
+            </w:r>
           </w:p>
         </w:tc>
       </w:tr>
@@ -948,27 +1286,14 @@
     <w:p>
       <w:pPr>
         <w:pStyle w:val="ListParagraph"/>
-        <w:numPr>
-          <w:ilvl w:val="0"/>
-          <w:numId w:val="34"/>
-        </w:numPr>
         <w:spacing w:line="360" w:lineRule="auto"/>
-        <w:rPr>
-          <w:b/>
-          <w:bCs/>
-          <w:sz w:val="24"/>
-          <w:szCs w:val="24"/>
-        </w:rPr>
-      </w:pPr>
-      <w:r>
-        <w:rPr>
-          <w:b/>
-          <w:bCs/>
-          <w:sz w:val="24"/>
-          <w:szCs w:val="24"/>
-        </w:rPr>
-        <w:t>Home Menu</w:t>
-      </w:r>
+        <w:ind w:firstLine="720"/>
+        <w:jc w:val="both"/>
+        <w:rPr>
+          <w:sz w:val="24"/>
+          <w:szCs w:val="24"/>
+        </w:rPr>
+      </w:pPr>
     </w:p>
     <w:p>
       <w:pPr>
@@ -992,7 +1317,73 @@
           <w:sz w:val="24"/>
           <w:szCs w:val="24"/>
         </w:rPr>
-        <w:t>Input Master Butir Kegiatan</w:t>
+        <w:t>Halaman Beranda / Halaman Daftar CKP</w:t>
+      </w:r>
+    </w:p>
+    <w:p>
+      <w:pPr>
+        <w:pStyle w:val="ListParagraph"/>
+        <w:spacing w:line="360" w:lineRule="auto"/>
+        <w:ind w:firstLine="720"/>
+        <w:jc w:val="both"/>
+        <w:rPr>
+          <w:sz w:val="24"/>
+          <w:szCs w:val="24"/>
+        </w:rPr>
+      </w:pPr>
+      <w:r>
+        <w:rPr>
+          <w:sz w:val="24"/>
+          <w:szCs w:val="24"/>
+        </w:rPr>
+        <w:t xml:space="preserve">Halaman awal SICAKEP berupa daftar CKP pegawai yang telah dibuat, beserta informasi singkat mengenai CKP yang telah dibuat, meliputi periode ckp, nama pegawai, jabatan pegawai, status CKP (lengkap, belum lengkap). Dihalaman ini pengguna dapat melakukan </w:t>
+      </w:r>
+      <w:r>
+        <w:rPr>
+          <w:i/>
+          <w:iCs/>
+          <w:sz w:val="24"/>
+          <w:szCs w:val="24"/>
+        </w:rPr>
+        <w:t>search</w:t>
+      </w:r>
+      <w:r>
+        <w:rPr>
+          <w:sz w:val="24"/>
+          <w:szCs w:val="24"/>
+        </w:rPr>
+        <w:t xml:space="preserve"> dan </w:t>
+      </w:r>
+      <w:r>
+        <w:rPr>
+          <w:i/>
+          <w:iCs/>
+          <w:sz w:val="24"/>
+          <w:szCs w:val="24"/>
+        </w:rPr>
+        <w:t>filter</w:t>
+      </w:r>
+      <w:r>
+        <w:rPr>
+          <w:sz w:val="24"/>
+          <w:szCs w:val="24"/>
+        </w:rPr>
+        <w:t xml:space="preserve"> CKP sesuai kriteria yang diinginkan.</w:t>
+      </w:r>
+    </w:p>
+    <w:p>
+      <w:pPr>
+        <w:rPr>
+          <w:sz w:val="24"/>
+          <w:szCs w:val="24"/>
+        </w:rPr>
+      </w:pPr>
+      <w:r>
+        <w:rPr>
+          <w:sz w:val="24"/>
+          <w:szCs w:val="24"/>
+        </w:rPr>
+        <w:br w:type="page"/>
       </w:r>
     </w:p>
     <w:p>
@@ -1017,8 +1408,93 @@
           <w:sz w:val="24"/>
           <w:szCs w:val="24"/>
         </w:rPr>
-        <w:t>Input Master Kegiatan</w:t>
-      </w:r>
+        <w:lastRenderedPageBreak/>
+        <w:t>CRUD</w:t>
+      </w:r>
+      <w:r>
+        <w:rPr>
+          <w:b/>
+          <w:bCs/>
+          <w:sz w:val="24"/>
+          <w:szCs w:val="24"/>
+        </w:rPr>
+        <w:t xml:space="preserve"> Master Butir Kegiatan</w:t>
+      </w:r>
+    </w:p>
+    <w:p>
+      <w:pPr>
+        <w:pStyle w:val="ListParagraph"/>
+        <w:spacing w:line="360" w:lineRule="auto"/>
+        <w:ind w:firstLine="720"/>
+        <w:jc w:val="both"/>
+        <w:rPr>
+          <w:sz w:val="24"/>
+          <w:szCs w:val="24"/>
+        </w:rPr>
+      </w:pPr>
+      <w:r>
+        <w:rPr>
+          <w:sz w:val="24"/>
+          <w:szCs w:val="24"/>
+        </w:rPr>
+        <w:t>Fungsi</w:t>
+      </w:r>
+      <w:r>
+        <w:rPr>
+          <w:sz w:val="24"/>
+          <w:szCs w:val="24"/>
+        </w:rPr>
+        <w:t xml:space="preserve"> ini digunakan oleh Kasubbag Umum untuk melakukan </w:t>
+      </w:r>
+      <w:r>
+        <w:rPr>
+          <w:sz w:val="24"/>
+          <w:szCs w:val="24"/>
+        </w:rPr>
+        <w:t>CRUD</w:t>
+      </w:r>
+      <w:r>
+        <w:rPr>
+          <w:sz w:val="24"/>
+          <w:szCs w:val="24"/>
+        </w:rPr>
+        <w:t xml:space="preserve"> master butir kegiatan</w:t>
+      </w:r>
+      <w:r>
+        <w:rPr>
+          <w:sz w:val="24"/>
+          <w:szCs w:val="24"/>
+        </w:rPr>
+        <w:t>. Master butir kegiatan digunakan untuk menentukan bobot dan angka kredit dari suatu kegiatan, master butir kegiatan akan dirujuk oleh master kegiatan.</w:t>
+      </w:r>
+      <w:r>
+        <w:rPr>
+          <w:sz w:val="24"/>
+          <w:szCs w:val="24"/>
+        </w:rPr>
+        <w:t xml:space="preserve"> </w:t>
+      </w:r>
+      <w:r>
+        <w:rPr>
+          <w:sz w:val="24"/>
+          <w:szCs w:val="24"/>
+        </w:rPr>
+        <w:t>Fungsi ini hanya dapat diakses oleh admin/Kasubbag Umum.</w:t>
+      </w:r>
+    </w:p>
+    <w:p>
+      <w:pPr>
+        <w:pStyle w:val="ListParagraph"/>
+        <w:spacing w:line="360" w:lineRule="auto"/>
+        <w:ind w:firstLine="720"/>
+        <w:jc w:val="both"/>
+        <w:rPr>
+          <w:b/>
+          <w:bCs/>
+          <w:sz w:val="24"/>
+          <w:szCs w:val="24"/>
+        </w:rPr>
+      </w:pPr>
     </w:p>
     <w:p>
       <w:pPr>
@@ -1042,8 +1518,78 @@
           <w:sz w:val="24"/>
           <w:szCs w:val="24"/>
         </w:rPr>
-        <w:t>Input Dokumen CKP</w:t>
-      </w:r>
+        <w:t>CRUD</w:t>
+      </w:r>
+      <w:r>
+        <w:rPr>
+          <w:b/>
+          <w:bCs/>
+          <w:sz w:val="24"/>
+          <w:szCs w:val="24"/>
+        </w:rPr>
+        <w:t xml:space="preserve"> Master Kegiatan</w:t>
+      </w:r>
+    </w:p>
+    <w:p>
+      <w:pPr>
+        <w:pStyle w:val="ListParagraph"/>
+        <w:spacing w:line="360" w:lineRule="auto"/>
+        <w:ind w:firstLine="720"/>
+        <w:jc w:val="both"/>
+        <w:rPr>
+          <w:sz w:val="24"/>
+          <w:szCs w:val="24"/>
+        </w:rPr>
+      </w:pPr>
+      <w:r>
+        <w:rPr>
+          <w:sz w:val="24"/>
+          <w:szCs w:val="24"/>
+        </w:rPr>
+        <w:t>Fungsi ini digunakan oleh PJ kegiatan untuk melakukan CRUD master kegiatan yang nantinya akan dapat dimasukkan kedalam dokumen CKP.</w:t>
+      </w:r>
+      <w:r>
+        <w:rPr>
+          <w:sz w:val="24"/>
+          <w:szCs w:val="24"/>
+        </w:rPr>
+        <w:t xml:space="preserve"> PJ kegiatan terbagi menjadi Koordinator Fungsi/Kasubbag Umum dan Pegawai. Koordinator Fungsi dapat melakukan CRUD kegiatan fungsi yang menjadi tanggung jawabnya, sedangkan pegawai hanya dapat melakukan CRUD pada kegiatannya sendiri.</w:t>
+      </w:r>
+      <w:r>
+        <w:rPr>
+          <w:sz w:val="24"/>
+          <w:szCs w:val="24"/>
+        </w:rPr>
+        <w:t xml:space="preserve"> Master kegiatan ini harus merujuk kepada salah satu master kegiatan yang telah ada di </w:t>
+      </w:r>
+      <w:r>
+        <w:rPr>
+          <w:i/>
+          <w:iCs/>
+          <w:sz w:val="24"/>
+          <w:szCs w:val="24"/>
+        </w:rPr>
+        <w:t>database</w:t>
+      </w:r>
+      <w:r>
+        <w:rPr>
+          <w:sz w:val="24"/>
+          <w:szCs w:val="24"/>
+        </w:rPr>
+        <w:t>.</w:t>
+      </w:r>
+    </w:p>
+    <w:p>
+      <w:pPr>
+        <w:pStyle w:val="ListParagraph"/>
+        <w:spacing w:line="360" w:lineRule="auto"/>
+        <w:ind w:firstLine="720"/>
+        <w:jc w:val="both"/>
+        <w:rPr>
+          <w:sz w:val="24"/>
+          <w:szCs w:val="24"/>
+        </w:rPr>
+      </w:pPr>
     </w:p>
     <w:p>
       <w:pPr>
@@ -1067,8 +1613,48 @@
           <w:sz w:val="24"/>
           <w:szCs w:val="24"/>
         </w:rPr>
-        <w:t>Input Kegiatan ke Dokumen CKP</w:t>
-      </w:r>
+        <w:t>CRUD</w:t>
+      </w:r>
+      <w:r>
+        <w:rPr>
+          <w:b/>
+          <w:bCs/>
+          <w:sz w:val="24"/>
+          <w:szCs w:val="24"/>
+        </w:rPr>
+        <w:t xml:space="preserve"> Dokumen CKP</w:t>
+      </w:r>
+    </w:p>
+    <w:p>
+      <w:pPr>
+        <w:pStyle w:val="ListParagraph"/>
+        <w:spacing w:line="360" w:lineRule="auto"/>
+        <w:ind w:firstLine="720"/>
+        <w:jc w:val="both"/>
+        <w:rPr>
+          <w:sz w:val="24"/>
+          <w:szCs w:val="24"/>
+        </w:rPr>
+      </w:pPr>
+      <w:r>
+        <w:rPr>
+          <w:sz w:val="24"/>
+          <w:szCs w:val="24"/>
+        </w:rPr>
+        <w:t>Fungsi ini digunakan untuk CRUD dokumen CKP pegawai, KF/Kasubbag Umum dapat melakukan CRUD dokumen CKP pengguna dengan status pegawai, sedangkan pegawai hanya bisa melakukan CRUD dokumen CKP-nya sendiri.</w:t>
+      </w:r>
+    </w:p>
+    <w:p>
+      <w:pPr>
+        <w:pStyle w:val="ListParagraph"/>
+        <w:spacing w:line="360" w:lineRule="auto"/>
+        <w:ind w:firstLine="720"/>
+        <w:jc w:val="both"/>
+        <w:rPr>
+          <w:sz w:val="24"/>
+          <w:szCs w:val="24"/>
+        </w:rPr>
+      </w:pPr>
     </w:p>
     <w:p>
       <w:pPr>
@@ -1092,7 +1678,96 @@
           <w:sz w:val="24"/>
           <w:szCs w:val="24"/>
         </w:rPr>
-        <w:t>Input Penilaian Kegiatan</w:t>
+        <w:t xml:space="preserve">CRUD </w:t>
+      </w:r>
+      <w:r>
+        <w:rPr>
+          <w:b/>
+          <w:bCs/>
+          <w:sz w:val="24"/>
+          <w:szCs w:val="24"/>
+        </w:rPr>
+        <w:t>Kegiatan ke Dokumen CKP</w:t>
+      </w:r>
+    </w:p>
+    <w:p>
+      <w:pPr>
+        <w:pStyle w:val="ListParagraph"/>
+        <w:spacing w:line="360" w:lineRule="auto"/>
+        <w:ind w:firstLine="720"/>
+        <w:jc w:val="both"/>
+        <w:rPr>
+          <w:sz w:val="24"/>
+          <w:szCs w:val="24"/>
+        </w:rPr>
+      </w:pPr>
+      <w:r>
+        <w:rPr>
+          <w:sz w:val="24"/>
+          <w:szCs w:val="24"/>
+        </w:rPr>
+        <w:t xml:space="preserve">Fungsi ini digunakan untuk CRUD </w:t>
+      </w:r>
+      <w:r>
+        <w:rPr>
+          <w:sz w:val="24"/>
+          <w:szCs w:val="24"/>
+        </w:rPr>
+        <w:t xml:space="preserve">kegiatan ke </w:t>
+      </w:r>
+      <w:r>
+        <w:rPr>
+          <w:sz w:val="24"/>
+          <w:szCs w:val="24"/>
+        </w:rPr>
+        <w:t xml:space="preserve">dokumen CKP pegawai, KF/Kasubbag Umum dapat melakukan CRUD </w:t>
+      </w:r>
+      <w:r>
+        <w:rPr>
+          <w:sz w:val="24"/>
+          <w:szCs w:val="24"/>
+        </w:rPr>
+        <w:t xml:space="preserve">kegiatan ke </w:t>
+      </w:r>
+      <w:r>
+        <w:rPr>
+          <w:sz w:val="24"/>
+          <w:szCs w:val="24"/>
+        </w:rPr>
+        <w:t xml:space="preserve">dokumen CKP pengguna dengan status pegawai, sedangkan pegawai hanya bisa melakukan CRUD </w:t>
+      </w:r>
+      <w:r>
+        <w:rPr>
+          <w:sz w:val="24"/>
+          <w:szCs w:val="24"/>
+        </w:rPr>
+        <w:t xml:space="preserve">kegiatan di </w:t>
+      </w:r>
+      <w:r>
+        <w:rPr>
+          <w:sz w:val="24"/>
+          <w:szCs w:val="24"/>
+        </w:rPr>
+        <w:t>dokumen CKP-nya sendiri.</w:t>
+      </w:r>
+    </w:p>
+    <w:p>
+      <w:pPr>
+        <w:pStyle w:val="ListParagraph"/>
+        <w:spacing w:line="360" w:lineRule="auto"/>
+        <w:ind w:firstLine="720"/>
+        <w:jc w:val="both"/>
+        <w:rPr>
+          <w:sz w:val="24"/>
+          <w:szCs w:val="24"/>
+        </w:rPr>
+      </w:pPr>
+      <w:r>
+        <w:rPr>
+          <w:sz w:val="24"/>
+          <w:szCs w:val="24"/>
+        </w:rPr>
+        <w:t xml:space="preserve"> </w:t>
       </w:r>
     </w:p>
     <w:p>
@@ -1117,7 +1792,7 @@
           <w:sz w:val="24"/>
           <w:szCs w:val="24"/>
         </w:rPr>
-        <w:t>Export Da</w:t>
+        <w:t xml:space="preserve">Input </w:t>
       </w:r>
       <w:r>
         <w:rPr>
@@ -1126,8 +1801,354 @@
           <w:sz w:val="24"/>
           <w:szCs w:val="24"/>
         </w:rPr>
+        <w:t>Capaian Target</w:t>
+      </w:r>
+      <w:r>
+        <w:rPr>
+          <w:b/>
+          <w:bCs/>
+          <w:sz w:val="24"/>
+          <w:szCs w:val="24"/>
+        </w:rPr>
+        <w:t xml:space="preserve"> Kegiatan</w:t>
+      </w:r>
+    </w:p>
+    <w:p>
+      <w:pPr>
+        <w:pStyle w:val="ListParagraph"/>
+        <w:spacing w:line="360" w:lineRule="auto"/>
+        <w:ind w:firstLine="720"/>
+        <w:jc w:val="both"/>
+        <w:rPr>
+          <w:sz w:val="24"/>
+          <w:szCs w:val="24"/>
+        </w:rPr>
+      </w:pPr>
+      <w:r>
+        <w:rPr>
+          <w:sz w:val="24"/>
+          <w:szCs w:val="24"/>
+        </w:rPr>
+        <w:t xml:space="preserve">Fungsi ini digunakan </w:t>
+      </w:r>
+      <w:r>
+        <w:rPr>
+          <w:sz w:val="24"/>
+          <w:szCs w:val="24"/>
+        </w:rPr>
+        <w:t>oleh pegawai untuk melakukan input terhadap setiap capaian target dari kegiatan yang telah dimasukkan ke dalam dokume CKP-nya.</w:t>
+      </w:r>
+    </w:p>
+    <w:p>
+      <w:pPr>
+        <w:pStyle w:val="ListParagraph"/>
+        <w:spacing w:line="360" w:lineRule="auto"/>
+        <w:ind w:firstLine="720"/>
+        <w:jc w:val="both"/>
+        <w:rPr>
+          <w:sz w:val="24"/>
+          <w:szCs w:val="24"/>
+        </w:rPr>
+      </w:pPr>
+    </w:p>
+    <w:p>
+      <w:pPr>
+        <w:pStyle w:val="ListParagraph"/>
+        <w:numPr>
+          <w:ilvl w:val="0"/>
+          <w:numId w:val="34"/>
+        </w:numPr>
+        <w:spacing w:line="360" w:lineRule="auto"/>
+        <w:rPr>
+          <w:b/>
+          <w:bCs/>
+          <w:sz w:val="24"/>
+          <w:szCs w:val="24"/>
+        </w:rPr>
+      </w:pPr>
+      <w:r>
+        <w:rPr>
+          <w:b/>
+          <w:bCs/>
+          <w:sz w:val="24"/>
+          <w:szCs w:val="24"/>
+        </w:rPr>
+        <w:lastRenderedPageBreak/>
+        <w:t>Input Penilaian Kegiatan</w:t>
+      </w:r>
+    </w:p>
+    <w:p>
+      <w:pPr>
+        <w:pStyle w:val="ListParagraph"/>
+        <w:spacing w:line="360" w:lineRule="auto"/>
+        <w:ind w:firstLine="720"/>
+        <w:jc w:val="both"/>
+        <w:rPr>
+          <w:sz w:val="24"/>
+          <w:szCs w:val="24"/>
+        </w:rPr>
+      </w:pPr>
+      <w:r>
+        <w:rPr>
+          <w:sz w:val="24"/>
+          <w:szCs w:val="24"/>
+        </w:rPr>
+        <w:t>Fungsi in</w:t>
+      </w:r>
+      <w:r>
+        <w:rPr>
+          <w:sz w:val="24"/>
+          <w:szCs w:val="24"/>
+        </w:rPr>
+        <w:t>i digunakan oleh KF, Kasubbag Umum, dan Kepala BPS untuk melakukan input penilaian dari kegiatan yang telah dimasukkan kedalam dokumen CKP pegawai. Input yang dilakukan adalah berupa realisasi target kegiatan dan tingkat kualitasnya.</w:t>
+      </w:r>
+    </w:p>
+    <w:p>
+      <w:pPr>
+        <w:pStyle w:val="ListParagraph"/>
+        <w:spacing w:line="360" w:lineRule="auto"/>
+        <w:ind w:firstLine="720"/>
+        <w:jc w:val="both"/>
+        <w:rPr>
+          <w:sz w:val="24"/>
+          <w:szCs w:val="24"/>
+        </w:rPr>
+      </w:pPr>
+    </w:p>
+    <w:p>
+      <w:pPr>
+        <w:pStyle w:val="ListParagraph"/>
+        <w:numPr>
+          <w:ilvl w:val="0"/>
+          <w:numId w:val="34"/>
+        </w:numPr>
+        <w:spacing w:line="360" w:lineRule="auto"/>
+        <w:rPr>
+          <w:b/>
+          <w:bCs/>
+          <w:sz w:val="24"/>
+          <w:szCs w:val="24"/>
+        </w:rPr>
+      </w:pPr>
+      <w:r>
+        <w:rPr>
+          <w:b/>
+          <w:bCs/>
+          <w:sz w:val="24"/>
+          <w:szCs w:val="24"/>
+        </w:rPr>
+        <w:t>Monitoring</w:t>
+      </w:r>
+      <w:r>
+        <w:rPr>
+          <w:b/>
+          <w:bCs/>
+          <w:sz w:val="24"/>
+          <w:szCs w:val="24"/>
+        </w:rPr>
+        <w:t xml:space="preserve"> </w:t>
+      </w:r>
+      <w:r>
+        <w:rPr>
+          <w:b/>
+          <w:bCs/>
+          <w:sz w:val="24"/>
+          <w:szCs w:val="24"/>
+        </w:rPr>
+        <w:t>Penyusunan dan Penilaian CKP</w:t>
+      </w:r>
+    </w:p>
+    <w:p>
+      <w:pPr>
+        <w:pStyle w:val="ListParagraph"/>
+        <w:spacing w:line="360" w:lineRule="auto"/>
+        <w:ind w:firstLine="720"/>
+        <w:jc w:val="both"/>
+        <w:rPr>
+          <w:sz w:val="24"/>
+          <w:szCs w:val="24"/>
+        </w:rPr>
+      </w:pPr>
+      <w:r>
+        <w:rPr>
+          <w:sz w:val="24"/>
+          <w:szCs w:val="24"/>
+        </w:rPr>
+        <w:t>Fungsi ini digunakan Kasubbag Umum</w:t>
+      </w:r>
+      <w:r>
+        <w:rPr>
+          <w:sz w:val="24"/>
+          <w:szCs w:val="24"/>
+        </w:rPr>
+        <w:t xml:space="preserve"> untuk melihat rekap penyusunan CKP dan status penilaian dari kegiatan yang ada dalam CKP tersebut. Jika kegiatan belum lengkap penilaiannya maka status dari CKP tersebut akan ditampilkan belum lengkap. Jika semua kegiatan telah dinilai, maka status dari CKP tersebut akan berubah menjadi lengkap.</w:t>
+      </w:r>
+    </w:p>
+    <w:p>
+      <w:pPr>
+        <w:pStyle w:val="ListParagraph"/>
+        <w:spacing w:line="360" w:lineRule="auto"/>
+        <w:rPr>
+          <w:b/>
+          <w:bCs/>
+          <w:sz w:val="24"/>
+          <w:szCs w:val="24"/>
+        </w:rPr>
+      </w:pPr>
+    </w:p>
+    <w:p>
+      <w:pPr>
+        <w:pStyle w:val="ListParagraph"/>
+        <w:numPr>
+          <w:ilvl w:val="0"/>
+          <w:numId w:val="34"/>
+        </w:numPr>
+        <w:spacing w:line="360" w:lineRule="auto"/>
+        <w:rPr>
+          <w:b/>
+          <w:bCs/>
+          <w:sz w:val="24"/>
+          <w:szCs w:val="24"/>
+        </w:rPr>
+      </w:pPr>
+      <w:r>
+        <w:rPr>
+          <w:b/>
+          <w:bCs/>
+          <w:sz w:val="24"/>
+          <w:szCs w:val="24"/>
+        </w:rPr>
+        <w:t>Export Da</w:t>
+      </w:r>
+      <w:r>
+        <w:rPr>
+          <w:b/>
+          <w:bCs/>
+          <w:sz w:val="24"/>
+          <w:szCs w:val="24"/>
+        </w:rPr>
         <w:t>ta</w:t>
       </w:r>
+    </w:p>
+    <w:p>
+      <w:pPr>
+        <w:pStyle w:val="ListParagraph"/>
+        <w:spacing w:line="360" w:lineRule="auto"/>
+        <w:ind w:firstLine="720"/>
+        <w:jc w:val="both"/>
+        <w:rPr>
+          <w:sz w:val="24"/>
+          <w:szCs w:val="24"/>
+        </w:rPr>
+      </w:pPr>
+      <w:r>
+        <w:rPr>
+          <w:sz w:val="24"/>
+          <w:szCs w:val="24"/>
+        </w:rPr>
+        <w:t>Fungsi ini digunakan o</w:t>
+      </w:r>
+      <w:r>
+        <w:rPr>
+          <w:sz w:val="24"/>
+          <w:szCs w:val="24"/>
+        </w:rPr>
+        <w:t xml:space="preserve">leh pengguna untuk </w:t>
+      </w:r>
+      <w:r>
+        <w:rPr>
+          <w:i/>
+          <w:iCs/>
+          <w:sz w:val="24"/>
+          <w:szCs w:val="24"/>
+        </w:rPr>
+        <w:t>export</w:t>
+      </w:r>
+      <w:r>
+        <w:rPr>
+          <w:sz w:val="24"/>
+          <w:szCs w:val="24"/>
+        </w:rPr>
+        <w:t xml:space="preserve"> dokumen CKP yang telah dinilai menjadi format excel CKP yang dapat di cetak sebagai bahan bukti resmi penilaian CKP. Format </w:t>
+      </w:r>
+      <w:r>
+        <w:rPr>
+          <w:i/>
+          <w:iCs/>
+          <w:sz w:val="24"/>
+          <w:szCs w:val="24"/>
+        </w:rPr>
+        <w:t>export</w:t>
+      </w:r>
+      <w:r>
+        <w:rPr>
+          <w:sz w:val="24"/>
+          <w:szCs w:val="24"/>
+        </w:rPr>
+        <w:t xml:space="preserve"> berupa excel </w:t>
+      </w:r>
+      <w:r>
+        <w:rPr>
+          <w:sz w:val="24"/>
+          <w:szCs w:val="24"/>
+        </w:rPr>
+        <w:t>dengan tampilan format</w:t>
+      </w:r>
+      <w:r>
+        <w:rPr>
+          <w:sz w:val="24"/>
+          <w:szCs w:val="24"/>
+        </w:rPr>
+        <w:t xml:space="preserve"> CKP yang umumnya digunakan oleh BPS</w:t>
+      </w:r>
+      <w:r>
+        <w:rPr>
+          <w:sz w:val="24"/>
+          <w:szCs w:val="24"/>
+        </w:rPr>
+        <w:t xml:space="preserve">, terdiri dari sheet CKP-T dan CKP-R </w:t>
+      </w:r>
+      <w:r>
+        <w:rPr>
+          <w:sz w:val="24"/>
+          <w:szCs w:val="24"/>
+        </w:rPr>
+        <w:t xml:space="preserve"> dan </w:t>
+      </w:r>
+      <w:r>
+        <w:rPr>
+          <w:sz w:val="24"/>
+          <w:szCs w:val="24"/>
+        </w:rPr>
+        <w:t xml:space="preserve">telah </w:t>
+      </w:r>
+      <w:r>
+        <w:rPr>
+          <w:sz w:val="24"/>
+          <w:szCs w:val="24"/>
+        </w:rPr>
+        <w:t xml:space="preserve">terisi lengkap mulai dari kegiatan, target, realisasi, </w:t>
+      </w:r>
+      <w:r>
+        <w:rPr>
+          <w:sz w:val="24"/>
+          <w:szCs w:val="24"/>
+        </w:rPr>
+        <w:t>tingkat kualitas, butir angka kredit, nilai angka kredit, serta nilai akhir CKP.</w:t>
+      </w:r>
+    </w:p>
+    <w:p>
+      <w:pPr>
+        <w:pStyle w:val="ListParagraph"/>
+        <w:spacing w:line="360" w:lineRule="auto"/>
+        <w:ind w:left="1440"/>
+        <w:rPr>
+          <w:b/>
+          <w:bCs/>
+          <w:sz w:val="24"/>
+          <w:szCs w:val="24"/>
+        </w:rPr>
+      </w:pPr>
     </w:p>
     <w:p>
       <w:pPr>

</xml_diff>

<commit_message>
11 Maret 2023, dirumah, sabtu malam sebelum tidur
</commit_message>
<xml_diff>
--- a/2021 DEBI TOMIKA/III. SISTEM INFORMASI DAN MULTIMEDIA/III.A. Sistem Informasi/III.A.1. Menyusun Usulan Pembangunan Sistem Informasi/13. III.A.8. Membuat Algoritma SICAKEP.docx
+++ b/2021 DEBI TOMIKA/III. SISTEM INFORMASI DAN MULTIMEDIA/III.A. Sistem Informasi/III.A.1. Menyusun Usulan Pembangunan Sistem Informasi/13. III.A.8. Membuat Algoritma SICAKEP.docx
@@ -173,7 +173,7 @@
           <v:shape id="_x0000_i1025" type="#_x0000_t75" style="width:467.4pt;height:332.7pt" o:ole="">
             <v:imagedata r:id="rId8" o:title=""/>
           </v:shape>
-          <o:OLEObject Type="Embed" ProgID="Visio.Drawing.15" ShapeID="_x0000_i1025" DrawAspect="Content" ObjectID="_1740042960" r:id="rId9"/>
+          <o:OLEObject Type="Embed" ProgID="Visio.Drawing.15" ShapeID="_x0000_i1025" DrawAspect="Content" ObjectID="_1740071088" r:id="rId9"/>
         </w:object>
       </w:r>
     </w:p>
@@ -496,14 +496,7 @@
           <w:sz w:val="24"/>
           <w:szCs w:val="24"/>
         </w:rPr>
-        <w:t>)</w:t>
-      </w:r>
-      <w:r>
-        <w:rPr>
-          <w:sz w:val="24"/>
-          <w:szCs w:val="24"/>
-        </w:rPr>
-        <w:t xml:space="preserve"> </w:t>
+        <w:t xml:space="preserve">) </w:t>
       </w:r>
       <w:r>
         <w:rPr>
@@ -1168,119 +1161,7 @@
           <w:sz w:val="24"/>
           <w:szCs w:val="24"/>
         </w:rPr>
-        <w:t xml:space="preserve"> Sistem ini mendukung </w:t>
-      </w:r>
-      <w:r>
-        <w:rPr>
-          <w:i/>
-          <w:iCs/>
-          <w:sz w:val="24"/>
-          <w:szCs w:val="24"/>
-        </w:rPr>
-        <w:t>sessions</w:t>
-      </w:r>
-      <w:r>
-        <w:rPr>
-          <w:sz w:val="24"/>
-          <w:szCs w:val="24"/>
-        </w:rPr>
-        <w:t xml:space="preserve">. </w:t>
-      </w:r>
-      <w:r>
-        <w:rPr>
-          <w:i/>
-          <w:iCs/>
-          <w:sz w:val="24"/>
-          <w:szCs w:val="24"/>
-        </w:rPr>
-        <w:t>Session framework</w:t>
-      </w:r>
-      <w:r>
-        <w:rPr>
-          <w:sz w:val="24"/>
-          <w:szCs w:val="24"/>
-        </w:rPr>
-        <w:t xml:space="preserve"> ini memungkinkan anda untuk menyimpan data </w:t>
-      </w:r>
-      <w:r>
-        <w:rPr>
-          <w:i/>
-          <w:iCs/>
-          <w:sz w:val="24"/>
-          <w:szCs w:val="24"/>
-        </w:rPr>
-        <w:t>session</w:t>
-      </w:r>
-      <w:r>
-        <w:rPr>
-          <w:sz w:val="24"/>
-          <w:szCs w:val="24"/>
-        </w:rPr>
-        <w:t xml:space="preserve"> pengguna. Data disimpan di server dan pengiriman dan penerimaan </w:t>
-      </w:r>
-      <w:r>
-        <w:rPr>
-          <w:i/>
-          <w:iCs/>
-          <w:sz w:val="24"/>
-          <w:szCs w:val="24"/>
-        </w:rPr>
-        <w:t>cookies</w:t>
-      </w:r>
-      <w:r>
-        <w:rPr>
-          <w:sz w:val="24"/>
-          <w:szCs w:val="24"/>
-        </w:rPr>
-        <w:t xml:space="preserve"> dilakukan dalam level abstraksi. </w:t>
-      </w:r>
-      <w:r>
-        <w:rPr>
-          <w:i/>
-          <w:iCs/>
-          <w:sz w:val="24"/>
-          <w:szCs w:val="24"/>
-        </w:rPr>
-        <w:t>Cookies</w:t>
-      </w:r>
-      <w:r>
-        <w:rPr>
-          <w:sz w:val="24"/>
-          <w:szCs w:val="24"/>
-        </w:rPr>
-        <w:t xml:space="preserve"> berisi </w:t>
-      </w:r>
-      <w:r>
-        <w:rPr>
-          <w:i/>
-          <w:iCs/>
-          <w:sz w:val="24"/>
-          <w:szCs w:val="24"/>
-        </w:rPr>
-        <w:t>session</w:t>
-      </w:r>
-      <w:r>
-        <w:rPr>
-          <w:sz w:val="24"/>
-          <w:szCs w:val="24"/>
-        </w:rPr>
-        <w:t xml:space="preserve"> ID, bukan data dari </w:t>
-      </w:r>
-      <w:r>
-        <w:rPr>
-          <w:i/>
-          <w:iCs/>
-          <w:sz w:val="24"/>
-          <w:szCs w:val="24"/>
-        </w:rPr>
-        <w:t>session</w:t>
-      </w:r>
-      <w:r>
-        <w:rPr>
-          <w:sz w:val="24"/>
-          <w:szCs w:val="24"/>
-        </w:rPr>
-        <w:t xml:space="preserve"> tersebut. </w:t>
+        <w:t xml:space="preserve"> </w:t>
       </w:r>
     </w:p>
     <w:p>
@@ -1373,18 +1254,15 @@
     </w:p>
     <w:p>
       <w:pPr>
-        <w:rPr>
-          <w:sz w:val="24"/>
-          <w:szCs w:val="24"/>
-        </w:rPr>
-      </w:pPr>
-      <w:r>
-        <w:rPr>
-          <w:sz w:val="24"/>
-          <w:szCs w:val="24"/>
-        </w:rPr>
-        <w:br w:type="page"/>
-      </w:r>
+        <w:pStyle w:val="ListParagraph"/>
+        <w:spacing w:line="360" w:lineRule="auto"/>
+        <w:ind w:firstLine="720"/>
+        <w:jc w:val="both"/>
+        <w:rPr>
+          <w:sz w:val="24"/>
+          <w:szCs w:val="24"/>
+        </w:rPr>
+      </w:pPr>
     </w:p>
     <w:p>
       <w:pPr>
@@ -1408,7 +1286,6 @@
           <w:sz w:val="24"/>
           <w:szCs w:val="24"/>
         </w:rPr>
-        <w:lastRenderedPageBreak/>
         <w:t>CRUD</w:t>
       </w:r>
       <w:r>
@@ -1465,7 +1342,15 @@
           <w:sz w:val="24"/>
           <w:szCs w:val="24"/>
         </w:rPr>
-        <w:t>. Master butir kegiatan digunakan untuk menentukan bobot dan angka kredit dari suatu kegiatan, master butir kegiatan akan dirujuk oleh master kegiatan.</w:t>
+        <w:t xml:space="preserve">. Master butir kegiatan digunakan untuk menentukan bobot dan angka kredit </w:t>
+      </w:r>
+      <w:r>
+        <w:rPr>
+          <w:sz w:val="24"/>
+          <w:szCs w:val="24"/>
+        </w:rPr>
+        <w:lastRenderedPageBreak/>
+        <w:t>dari suatu kegiatan, master butir kegiatan akan dirujuk oleh master kegiatan.</w:t>
       </w:r>
       <w:r>
         <w:rPr>
@@ -1792,25 +1677,7 @@
           <w:sz w:val="24"/>
           <w:szCs w:val="24"/>
         </w:rPr>
-        <w:t xml:space="preserve">Input </w:t>
-      </w:r>
-      <w:r>
-        <w:rPr>
-          <w:b/>
-          <w:bCs/>
-          <w:sz w:val="24"/>
-          <w:szCs w:val="24"/>
-        </w:rPr>
-        <w:t>Capaian Target</w:t>
-      </w:r>
-      <w:r>
-        <w:rPr>
-          <w:b/>
-          <w:bCs/>
-          <w:sz w:val="24"/>
-          <w:szCs w:val="24"/>
-        </w:rPr>
-        <w:t xml:space="preserve"> Kegiatan</w:t>
+        <w:t>Input Capaian Target Kegiatan</w:t>
       </w:r>
     </w:p>
     <w:p>
@@ -1829,27 +1696,23 @@
           <w:sz w:val="24"/>
           <w:szCs w:val="24"/>
         </w:rPr>
-        <w:t xml:space="preserve">Fungsi ini digunakan </w:t>
-      </w:r>
-      <w:r>
-        <w:rPr>
-          <w:sz w:val="24"/>
-          <w:szCs w:val="24"/>
-        </w:rPr>
-        <w:t>oleh pegawai untuk melakukan input terhadap setiap capaian target dari kegiatan yang telah dimasukkan ke dalam dokume CKP-nya.</w:t>
-      </w:r>
-    </w:p>
-    <w:p>
-      <w:pPr>
-        <w:pStyle w:val="ListParagraph"/>
-        <w:spacing w:line="360" w:lineRule="auto"/>
-        <w:ind w:firstLine="720"/>
-        <w:jc w:val="both"/>
-        <w:rPr>
-          <w:sz w:val="24"/>
-          <w:szCs w:val="24"/>
-        </w:rPr>
-      </w:pPr>
+        <w:t>Fungsi ini digunakan oleh pegawai untuk melakukan input terhadap setiap capaian target dari kegiatan yang telah dimasukkan ke dalam dokume CKP-nya.</w:t>
+      </w:r>
+    </w:p>
+    <w:p>
+      <w:pPr>
+        <w:rPr>
+          <w:sz w:val="24"/>
+          <w:szCs w:val="24"/>
+        </w:rPr>
+      </w:pPr>
+      <w:r>
+        <w:rPr>
+          <w:sz w:val="24"/>
+          <w:szCs w:val="24"/>
+        </w:rPr>
+        <w:br w:type="page"/>
+      </w:r>
     </w:p>
     <w:p>
       <w:pPr>
@@ -1882,25 +1745,19 @@
         <w:pStyle w:val="ListParagraph"/>
         <w:spacing w:line="360" w:lineRule="auto"/>
         <w:ind w:firstLine="720"/>
-        <w:jc w:val="both"/>
-        <w:rPr>
-          <w:sz w:val="24"/>
-          <w:szCs w:val="24"/>
-        </w:rPr>
-      </w:pPr>
-      <w:r>
-        <w:rPr>
-          <w:sz w:val="24"/>
-          <w:szCs w:val="24"/>
-        </w:rPr>
-        <w:t>Fungsi in</w:t>
-      </w:r>
-      <w:r>
-        <w:rPr>
-          <w:sz w:val="24"/>
-          <w:szCs w:val="24"/>
-        </w:rPr>
-        <w:t>i digunakan oleh KF, Kasubbag Umum, dan Kepala BPS untuk melakukan input penilaian dari kegiatan yang telah dimasukkan kedalam dokumen CKP pegawai. Input yang dilakukan adalah berupa realisasi target kegiatan dan tingkat kualitasnya.</w:t>
+        <w:rPr>
+          <w:b/>
+          <w:bCs/>
+          <w:sz w:val="24"/>
+          <w:szCs w:val="24"/>
+        </w:rPr>
+      </w:pPr>
+      <w:r>
+        <w:rPr>
+          <w:sz w:val="24"/>
+          <w:szCs w:val="24"/>
+        </w:rPr>
+        <w:t>Fungsi ini digunakan oleh KF, Kasubbag Umum, dan Kepala BPS untuk melakukan input penilaian dari kegiatan yang telah dimasukkan kedalam dokumen CKP pegawai. Input yang dilakukan adalah berupa realisasi target kegiatan dan tingkat kualitasnya.</w:t>
       </w:r>
     </w:p>
     <w:p>
@@ -1937,25 +1794,7 @@
           <w:sz w:val="24"/>
           <w:szCs w:val="24"/>
         </w:rPr>
-        <w:t>Monitoring</w:t>
-      </w:r>
-      <w:r>
-        <w:rPr>
-          <w:b/>
-          <w:bCs/>
-          <w:sz w:val="24"/>
-          <w:szCs w:val="24"/>
-        </w:rPr>
-        <w:t xml:space="preserve"> </w:t>
-      </w:r>
-      <w:r>
-        <w:rPr>
-          <w:b/>
-          <w:bCs/>
-          <w:sz w:val="24"/>
-          <w:szCs w:val="24"/>
-        </w:rPr>
-        <w:t>Penyusunan dan Penilaian CKP</w:t>
+        <w:t>Monitoring Penyusunan dan Penilaian CKP</w:t>
       </w:r>
     </w:p>
     <w:p>
@@ -1974,14 +1813,7 @@
           <w:sz w:val="24"/>
           <w:szCs w:val="24"/>
         </w:rPr>
-        <w:t>Fungsi ini digunakan Kasubbag Umum</w:t>
-      </w:r>
-      <w:r>
-        <w:rPr>
-          <w:sz w:val="24"/>
-          <w:szCs w:val="24"/>
-        </w:rPr>
-        <w:t xml:space="preserve"> untuk melihat rekap penyusunan CKP dan status penilaian dari kegiatan yang ada dalam CKP tersebut. Jika kegiatan belum lengkap penilaiannya maka status dari CKP tersebut akan ditampilkan belum lengkap. Jika semua kegiatan telah dinilai, maka status dari CKP tersebut akan berubah menjadi lengkap.</w:t>
+        <w:t>Fungsi ini digunakan Kasubbag Umum untuk melihat rekap penyusunan CKP dan status penilaian dari kegiatan yang ada dalam CKP tersebut. Jika kegiatan belum lengkap penilaiannya maka status dari CKP tersebut akan ditampilkan belum lengkap. Jika semua kegiatan telah dinilai, maka status dari CKP tersebut akan berubah menjadi lengkap.</w:t>
       </w:r>
     </w:p>
     <w:p>
@@ -2046,14 +1878,7 @@
           <w:sz w:val="24"/>
           <w:szCs w:val="24"/>
         </w:rPr>
-        <w:t>Fungsi ini digunakan o</w:t>
-      </w:r>
-      <w:r>
-        <w:rPr>
-          <w:sz w:val="24"/>
-          <w:szCs w:val="24"/>
-        </w:rPr>
-        <w:t xml:space="preserve">leh pengguna untuk </w:t>
+        <w:t xml:space="preserve">Fungsi ini digunakan oleh pengguna untuk </w:t>
       </w:r>
       <w:r>
         <w:rPr>
@@ -2178,6 +2003,151 @@
     <w:p>
       <w:pPr>
         <w:pStyle w:val="ListParagraph"/>
+        <w:spacing w:line="360" w:lineRule="auto"/>
+        <w:ind w:firstLine="720"/>
+        <w:jc w:val="both"/>
+        <w:rPr>
+          <w:sz w:val="24"/>
+          <w:szCs w:val="24"/>
+        </w:rPr>
+      </w:pPr>
+      <w:r>
+        <w:rPr>
+          <w:sz w:val="24"/>
+          <w:szCs w:val="24"/>
+        </w:rPr>
+        <w:t xml:space="preserve">Sistem ini mendukung </w:t>
+      </w:r>
+      <w:r>
+        <w:rPr>
+          <w:i/>
+          <w:iCs/>
+          <w:sz w:val="24"/>
+          <w:szCs w:val="24"/>
+        </w:rPr>
+        <w:t>sessions</w:t>
+      </w:r>
+      <w:r>
+        <w:rPr>
+          <w:sz w:val="24"/>
+          <w:szCs w:val="24"/>
+        </w:rPr>
+        <w:t xml:space="preserve">. </w:t>
+      </w:r>
+      <w:r>
+        <w:rPr>
+          <w:i/>
+          <w:iCs/>
+          <w:sz w:val="24"/>
+          <w:szCs w:val="24"/>
+        </w:rPr>
+        <w:t>Session framework</w:t>
+      </w:r>
+      <w:r>
+        <w:rPr>
+          <w:sz w:val="24"/>
+          <w:szCs w:val="24"/>
+        </w:rPr>
+        <w:t xml:space="preserve"> ini memungkinkan anda untuk menyimpan data </w:t>
+      </w:r>
+      <w:r>
+        <w:rPr>
+          <w:i/>
+          <w:iCs/>
+          <w:sz w:val="24"/>
+          <w:szCs w:val="24"/>
+        </w:rPr>
+        <w:t>session</w:t>
+      </w:r>
+      <w:r>
+        <w:rPr>
+          <w:sz w:val="24"/>
+          <w:szCs w:val="24"/>
+        </w:rPr>
+        <w:t xml:space="preserve"> pengguna. Data disimpan di server dan pengiriman dan penerimaan </w:t>
+      </w:r>
+      <w:r>
+        <w:rPr>
+          <w:i/>
+          <w:iCs/>
+          <w:sz w:val="24"/>
+          <w:szCs w:val="24"/>
+        </w:rPr>
+        <w:t>cookies</w:t>
+      </w:r>
+      <w:r>
+        <w:rPr>
+          <w:sz w:val="24"/>
+          <w:szCs w:val="24"/>
+        </w:rPr>
+        <w:t xml:space="preserve"> dilakukan dalam level abstraksi. </w:t>
+      </w:r>
+      <w:r>
+        <w:rPr>
+          <w:i/>
+          <w:iCs/>
+          <w:sz w:val="24"/>
+          <w:szCs w:val="24"/>
+        </w:rPr>
+        <w:t>Cookies</w:t>
+      </w:r>
+      <w:r>
+        <w:rPr>
+          <w:sz w:val="24"/>
+          <w:szCs w:val="24"/>
+        </w:rPr>
+        <w:t xml:space="preserve"> berisi </w:t>
+      </w:r>
+      <w:r>
+        <w:rPr>
+          <w:i/>
+          <w:iCs/>
+          <w:sz w:val="24"/>
+          <w:szCs w:val="24"/>
+        </w:rPr>
+        <w:t>session</w:t>
+      </w:r>
+      <w:r>
+        <w:rPr>
+          <w:sz w:val="24"/>
+          <w:szCs w:val="24"/>
+        </w:rPr>
+        <w:t xml:space="preserve"> ID, bukan data dari </w:t>
+      </w:r>
+      <w:r>
+        <w:rPr>
+          <w:i/>
+          <w:iCs/>
+          <w:sz w:val="24"/>
+          <w:szCs w:val="24"/>
+        </w:rPr>
+        <w:t>session</w:t>
+      </w:r>
+      <w:r>
+        <w:rPr>
+          <w:sz w:val="24"/>
+          <w:szCs w:val="24"/>
+        </w:rPr>
+        <w:t xml:space="preserve"> tersebut.</w:t>
+      </w:r>
+    </w:p>
+    <w:p>
+      <w:pPr>
+        <w:pStyle w:val="ListParagraph"/>
+        <w:spacing w:line="360" w:lineRule="auto"/>
+        <w:ind w:firstLine="720"/>
+        <w:jc w:val="both"/>
+        <w:rPr>
+          <w:b/>
+          <w:bCs/>
+          <w:sz w:val="24"/>
+          <w:szCs w:val="24"/>
+        </w:rPr>
+      </w:pPr>
+    </w:p>
+    <w:p>
+      <w:pPr>
+        <w:pStyle w:val="ListParagraph"/>
         <w:numPr>
           <w:ilvl w:val="0"/>
           <w:numId w:val="1"/>
@@ -2190,9 +2160,1720 @@
           <w:szCs w:val="24"/>
         </w:rPr>
       </w:pPr>
+      <w:r>
+        <w:rPr>
+          <w:b/>
+          <w:bCs/>
+          <w:sz w:val="24"/>
+          <w:szCs w:val="24"/>
+        </w:rPr>
+        <w:t>Algoritma Program</w:t>
+      </w:r>
+    </w:p>
+    <w:p>
+      <w:pPr>
+        <w:pStyle w:val="ListParagraph"/>
+        <w:numPr>
+          <w:ilvl w:val="0"/>
+          <w:numId w:val="11"/>
+        </w:numPr>
+        <w:spacing w:line="360" w:lineRule="auto"/>
+        <w:jc w:val="both"/>
+        <w:rPr>
+          <w:b/>
+          <w:bCs/>
+          <w:sz w:val="24"/>
+          <w:szCs w:val="24"/>
+        </w:rPr>
+      </w:pPr>
+      <w:r>
+        <w:rPr>
+          <w:b/>
+          <w:bCs/>
+          <w:i/>
+          <w:iCs/>
+          <w:sz w:val="24"/>
+          <w:szCs w:val="24"/>
+        </w:rPr>
+        <w:t>Us</w:t>
+      </w:r>
+      <w:r>
+        <w:rPr>
+          <w:b/>
+          <w:bCs/>
+          <w:i/>
+          <w:iCs/>
+          <w:sz w:val="24"/>
+          <w:szCs w:val="24"/>
+        </w:rPr>
+        <w:t>e Case Diagram</w:t>
+      </w:r>
+    </w:p>
+    <w:p>
+      <w:pPr>
+        <w:pStyle w:val="ListParagraph"/>
+        <w:spacing w:line="360" w:lineRule="auto"/>
+        <w:ind w:firstLine="720"/>
+        <w:jc w:val="both"/>
+        <w:rPr>
+          <w:sz w:val="24"/>
+          <w:szCs w:val="24"/>
+        </w:rPr>
+      </w:pPr>
+      <w:r>
+        <w:rPr>
+          <w:i/>
+          <w:iCs/>
+          <w:sz w:val="24"/>
+          <w:szCs w:val="24"/>
+        </w:rPr>
+        <w:t>Use dase diagram</w:t>
+      </w:r>
+      <w:r>
+        <w:rPr>
+          <w:sz w:val="24"/>
+          <w:szCs w:val="24"/>
+        </w:rPr>
+        <w:t xml:space="preserve"> menunjukkan interaksi antar pengguna (</w:t>
+      </w:r>
+      <w:r>
+        <w:rPr>
+          <w:i/>
+          <w:iCs/>
+          <w:sz w:val="24"/>
+          <w:szCs w:val="24"/>
+        </w:rPr>
+        <w:t>user</w:t>
+      </w:r>
+      <w:r>
+        <w:rPr>
+          <w:sz w:val="24"/>
+          <w:szCs w:val="24"/>
+        </w:rPr>
+        <w:t xml:space="preserve">) dengan sistem. Pengguna digambarkan sebagai sebuah </w:t>
+      </w:r>
+      <w:r>
+        <w:rPr>
+          <w:i/>
+          <w:iCs/>
+          <w:sz w:val="24"/>
+          <w:szCs w:val="24"/>
+        </w:rPr>
+        <w:t>actor</w:t>
+      </w:r>
+      <w:r>
+        <w:rPr>
+          <w:sz w:val="24"/>
+          <w:szCs w:val="24"/>
+        </w:rPr>
+        <w:t xml:space="preserve"> yang mengakses fasilitas yang disediakan </w:t>
+      </w:r>
+      <w:r>
+        <w:rPr>
+          <w:sz w:val="24"/>
+          <w:szCs w:val="24"/>
+        </w:rPr>
+        <w:lastRenderedPageBreak/>
+        <w:t xml:space="preserve">oleh sistem dalam bentuk </w:t>
+      </w:r>
+      <w:r>
+        <w:rPr>
+          <w:i/>
+          <w:iCs/>
+          <w:sz w:val="24"/>
+          <w:szCs w:val="24"/>
+        </w:rPr>
+        <w:t>use case</w:t>
+      </w:r>
+      <w:r>
+        <w:rPr>
+          <w:sz w:val="24"/>
+          <w:szCs w:val="24"/>
+        </w:rPr>
+        <w:t xml:space="preserve">. </w:t>
+      </w:r>
+      <w:r>
+        <w:rPr>
+          <w:i/>
+          <w:iCs/>
+          <w:sz w:val="24"/>
+          <w:szCs w:val="24"/>
+        </w:rPr>
+        <w:t>Use case diagram</w:t>
+      </w:r>
+      <w:r>
+        <w:rPr>
+          <w:sz w:val="24"/>
+          <w:szCs w:val="24"/>
+        </w:rPr>
+        <w:t xml:space="preserve"> untuk SICAKEP yang dirancang digambarkan pada gambar 1.</w:t>
+      </w:r>
+    </w:p>
+    <w:p>
+      <w:pPr>
+        <w:pStyle w:val="ListParagraph"/>
+        <w:spacing w:line="360" w:lineRule="auto"/>
+        <w:ind w:firstLine="720"/>
+        <w:jc w:val="both"/>
+        <w:rPr>
+          <w:sz w:val="24"/>
+          <w:szCs w:val="24"/>
+        </w:rPr>
+      </w:pPr>
+      <w:r>
+        <w:rPr>
+          <w:sz w:val="24"/>
+          <w:szCs w:val="24"/>
+        </w:rPr>
+        <w:t xml:space="preserve">Adapun penjelasan singkat dari </w:t>
+      </w:r>
+      <w:r>
+        <w:rPr>
+          <w:i/>
+          <w:iCs/>
+          <w:sz w:val="24"/>
+          <w:szCs w:val="24"/>
+        </w:rPr>
+        <w:t>use case diagram</w:t>
+      </w:r>
+      <w:r>
+        <w:rPr>
+          <w:sz w:val="24"/>
+          <w:szCs w:val="24"/>
+        </w:rPr>
+        <w:t xml:space="preserve"> tersebut adalah sebagai berikut:</w:t>
+      </w:r>
+    </w:p>
+    <w:p>
+      <w:pPr>
+        <w:pStyle w:val="ListParagraph"/>
+        <w:numPr>
+          <w:ilvl w:val="0"/>
+          <w:numId w:val="12"/>
+        </w:numPr>
+        <w:spacing w:line="360" w:lineRule="auto"/>
+        <w:jc w:val="both"/>
+        <w:rPr>
+          <w:sz w:val="24"/>
+          <w:szCs w:val="24"/>
+        </w:rPr>
+      </w:pPr>
+      <w:r>
+        <w:rPr>
+          <w:sz w:val="24"/>
+          <w:szCs w:val="24"/>
+        </w:rPr>
+        <w:t>Terdapat 4 kategori pengguna yaitu pegawai, koordinator fungsi (KF)/kasubag umum, admin/kasubag umum, dan kepala BPS.</w:t>
+      </w:r>
+    </w:p>
+    <w:p>
+      <w:pPr>
+        <w:pStyle w:val="ListParagraph"/>
+        <w:numPr>
+          <w:ilvl w:val="0"/>
+          <w:numId w:val="12"/>
+        </w:numPr>
+        <w:spacing w:line="360" w:lineRule="auto"/>
+        <w:jc w:val="both"/>
+        <w:rPr>
+          <w:sz w:val="24"/>
+          <w:szCs w:val="24"/>
+        </w:rPr>
+      </w:pPr>
+      <w:r>
+        <w:rPr>
+          <w:i/>
+          <w:iCs/>
+          <w:sz w:val="24"/>
+          <w:szCs w:val="24"/>
+        </w:rPr>
+        <w:t>Use case</w:t>
+      </w:r>
+      <w:r>
+        <w:rPr>
+          <w:sz w:val="24"/>
+          <w:szCs w:val="24"/>
+        </w:rPr>
+        <w:t xml:space="preserve"> pegawai dalam sistem yaitu: membuat dokumen CKP, input kegiatan beserta capaiannya ke dokumen CKP, input master kegiatan, dan ekspor dokumen ckp.</w:t>
+      </w:r>
+    </w:p>
+    <w:p>
+      <w:pPr>
+        <w:pStyle w:val="ListParagraph"/>
+        <w:numPr>
+          <w:ilvl w:val="0"/>
+          <w:numId w:val="12"/>
+        </w:numPr>
+        <w:spacing w:line="360" w:lineRule="auto"/>
+        <w:jc w:val="both"/>
+        <w:rPr>
+          <w:sz w:val="24"/>
+          <w:szCs w:val="24"/>
+        </w:rPr>
+      </w:pPr>
+      <w:r>
+        <w:rPr>
+          <w:i/>
+          <w:iCs/>
+          <w:sz w:val="24"/>
+          <w:szCs w:val="24"/>
+        </w:rPr>
+        <w:t>Use case</w:t>
+      </w:r>
+      <w:r>
+        <w:rPr>
+          <w:sz w:val="24"/>
+          <w:szCs w:val="24"/>
+        </w:rPr>
+        <w:t xml:space="preserve"> KF dalam sistem yaitu: input master kegiatan, verifikasi kegiatan pegawai, nilai capaian target kegiatan pegawai, dan verifikasi kegiatan pegawai.</w:t>
+      </w:r>
+    </w:p>
+    <w:p>
+      <w:pPr>
+        <w:pStyle w:val="ListParagraph"/>
+        <w:numPr>
+          <w:ilvl w:val="0"/>
+          <w:numId w:val="12"/>
+        </w:numPr>
+        <w:spacing w:line="360" w:lineRule="auto"/>
+        <w:jc w:val="both"/>
+        <w:rPr>
+          <w:sz w:val="24"/>
+          <w:szCs w:val="24"/>
+        </w:rPr>
+      </w:pPr>
+      <w:r>
+        <w:rPr>
+          <w:i/>
+          <w:iCs/>
+          <w:sz w:val="24"/>
+          <w:szCs w:val="24"/>
+        </w:rPr>
+        <w:t>Use case</w:t>
+      </w:r>
+      <w:r>
+        <w:rPr>
+          <w:sz w:val="24"/>
+          <w:szCs w:val="24"/>
+        </w:rPr>
+        <w:t xml:space="preserve"> admin/kasubbag umum dalam sistem yaitu: monitoring pembuatan CKP, input master butir kegiatan, ekspor CKP, dan rekap nilai CKP.</w:t>
+      </w:r>
+    </w:p>
+    <w:p>
+      <w:pPr>
+        <w:pStyle w:val="ListParagraph"/>
+        <w:numPr>
+          <w:ilvl w:val="0"/>
+          <w:numId w:val="12"/>
+        </w:numPr>
+        <w:spacing w:line="360" w:lineRule="auto"/>
+        <w:jc w:val="both"/>
+        <w:rPr>
+          <w:sz w:val="24"/>
+          <w:szCs w:val="24"/>
+        </w:rPr>
+      </w:pPr>
+      <w:r>
+        <w:rPr>
+          <w:i/>
+          <w:iCs/>
+          <w:sz w:val="24"/>
+          <w:szCs w:val="24"/>
+        </w:rPr>
+        <w:t xml:space="preserve">Use case </w:t>
+      </w:r>
+      <w:r>
+        <w:rPr>
+          <w:sz w:val="24"/>
+          <w:szCs w:val="24"/>
+        </w:rPr>
+        <w:t xml:space="preserve">kepala BPS dalam sistem yaitu nilai capaian target kegiatan KF, verifikasi kegiatan KF, verifikasi master butir kegiatan, dan semua </w:t>
+      </w:r>
+      <w:r>
+        <w:rPr>
+          <w:i/>
+          <w:iCs/>
+          <w:sz w:val="24"/>
+          <w:szCs w:val="24"/>
+        </w:rPr>
+        <w:t>use case</w:t>
+      </w:r>
+      <w:r>
+        <w:rPr>
+          <w:sz w:val="24"/>
+          <w:szCs w:val="24"/>
+        </w:rPr>
+        <w:t xml:space="preserve"> dari KF/Kasubbag umum dan pegawai.</w:t>
+      </w:r>
+    </w:p>
+    <w:p>
+      <w:pPr>
+        <w:pStyle w:val="ListParagraph"/>
+        <w:spacing w:line="360" w:lineRule="auto"/>
+        <w:ind w:left="1080"/>
+        <w:jc w:val="both"/>
+        <w:rPr>
+          <w:sz w:val="24"/>
+          <w:szCs w:val="24"/>
+        </w:rPr>
+      </w:pPr>
+    </w:p>
+    <w:p>
+      <w:pPr>
+        <w:pStyle w:val="ListParagraph"/>
+        <w:spacing w:line="360" w:lineRule="auto"/>
+        <w:jc w:val="center"/>
+        <w:rPr>
+          <w:b/>
+          <w:bCs/>
+          <w:sz w:val="24"/>
+          <w:szCs w:val="24"/>
+        </w:rPr>
+      </w:pPr>
+      <w:r>
+        <w:lastRenderedPageBreak/>
+        <w:drawing>
+          <wp:inline distT="0" distB="0" distL="0" distR="0" wp14:anchorId="4FD9539D" wp14:editId="5F69956F">
+            <wp:extent cx="4569461" cy="6629375"/>
+            <wp:effectExtent l="0" t="0" r="2540" b="635"/>
+            <wp:docPr id="2" name="Picture 2"/>
+            <wp:cNvGraphicFramePr>
+              <a:graphicFrameLocks xmlns:a="http://schemas.openxmlformats.org/drawingml/2006/main" noChangeAspect="1"/>
+            </wp:cNvGraphicFramePr>
+            <a:graphic xmlns:a="http://schemas.openxmlformats.org/drawingml/2006/main">
+              <a:graphicData uri="http://schemas.openxmlformats.org/drawingml/2006/picture">
+                <pic:pic xmlns:pic="http://schemas.openxmlformats.org/drawingml/2006/picture">
+                  <pic:nvPicPr>
+                    <pic:cNvPr id="0" name="Picture 6"/>
+                    <pic:cNvPicPr>
+                      <a:picLocks noChangeAspect="1" noChangeArrowheads="1"/>
+                    </pic:cNvPicPr>
+                  </pic:nvPicPr>
+                  <pic:blipFill>
+                    <a:blip r:embed="rId10">
+                      <a:extLst>
+                        <a:ext uri="{28A0092B-C50C-407E-A947-70E740481C1C}">
+                          <a14:useLocalDpi xmlns:a14="http://schemas.microsoft.com/office/drawing/2010/main" val="0"/>
+                        </a:ext>
+                      </a:extLst>
+                    </a:blip>
+                    <a:srcRect/>
+                    <a:stretch>
+                      <a:fillRect/>
+                    </a:stretch>
+                  </pic:blipFill>
+                  <pic:spPr bwMode="auto">
+                    <a:xfrm>
+                      <a:off x="0" y="0"/>
+                      <a:ext cx="4578283" cy="6642174"/>
+                    </a:xfrm>
+                    <a:prstGeom prst="rect">
+                      <a:avLst/>
+                    </a:prstGeom>
+                    <a:noFill/>
+                    <a:ln>
+                      <a:noFill/>
+                    </a:ln>
+                  </pic:spPr>
+                </pic:pic>
+              </a:graphicData>
+            </a:graphic>
+          </wp:inline>
+        </w:drawing>
+      </w:r>
+    </w:p>
+    <w:p>
+      <w:pPr>
+        <w:pStyle w:val="ListParagraph"/>
+        <w:spacing w:line="360" w:lineRule="auto"/>
+        <w:ind w:left="360" w:firstLine="360"/>
+        <w:jc w:val="center"/>
+        <w:rPr>
+          <w:sz w:val="24"/>
+          <w:szCs w:val="24"/>
+        </w:rPr>
+      </w:pPr>
+      <w:r>
+        <w:rPr>
+          <w:b/>
+          <w:bCs/>
+          <w:sz w:val="24"/>
+          <w:szCs w:val="24"/>
+        </w:rPr>
+        <w:t xml:space="preserve">Gambar </w:t>
+      </w:r>
+      <w:r>
+        <w:rPr>
+          <w:b/>
+          <w:bCs/>
+          <w:sz w:val="24"/>
+          <w:szCs w:val="24"/>
+        </w:rPr>
+        <w:t>2</w:t>
+      </w:r>
+      <w:r>
+        <w:rPr>
+          <w:sz w:val="24"/>
+          <w:szCs w:val="24"/>
+        </w:rPr>
+        <w:t xml:space="preserve">. </w:t>
+      </w:r>
+      <w:r>
+        <w:rPr>
+          <w:i/>
+          <w:iCs/>
+          <w:sz w:val="24"/>
+          <w:szCs w:val="24"/>
+        </w:rPr>
+        <w:t xml:space="preserve">Use Case </w:t>
+      </w:r>
+      <w:r>
+        <w:rPr>
+          <w:i/>
+          <w:iCs/>
+          <w:sz w:val="24"/>
+          <w:szCs w:val="24"/>
+        </w:rPr>
+        <w:t>D</w:t>
+      </w:r>
+      <w:r>
+        <w:rPr>
+          <w:i/>
+          <w:iCs/>
+          <w:sz w:val="24"/>
+          <w:szCs w:val="24"/>
+        </w:rPr>
+        <w:t>iagram</w:t>
+      </w:r>
+      <w:r>
+        <w:rPr>
+          <w:sz w:val="24"/>
+          <w:szCs w:val="24"/>
+        </w:rPr>
+        <w:t xml:space="preserve"> SICAKEP</w:t>
+      </w:r>
+    </w:p>
+    <w:p>
+      <w:pPr>
+        <w:pStyle w:val="ListParagraph"/>
+        <w:numPr>
+          <w:ilvl w:val="0"/>
+          <w:numId w:val="11"/>
+        </w:numPr>
+        <w:spacing w:line="360" w:lineRule="auto"/>
+        <w:jc w:val="both"/>
+        <w:rPr>
+          <w:b/>
+          <w:bCs/>
+          <w:sz w:val="24"/>
+          <w:szCs w:val="24"/>
+        </w:rPr>
+      </w:pPr>
+      <w:r>
+        <w:rPr>
+          <w:b/>
+          <w:bCs/>
+          <w:i/>
+          <w:iCs/>
+          <w:sz w:val="24"/>
+          <w:szCs w:val="24"/>
+        </w:rPr>
+        <w:t>Activity Diagram</w:t>
+      </w:r>
+    </w:p>
+    <w:p>
+      <w:pPr>
+        <w:pStyle w:val="ListParagraph"/>
+        <w:spacing w:line="360" w:lineRule="auto"/>
+        <w:jc w:val="both"/>
+        <w:rPr>
+          <w:sz w:val="24"/>
+          <w:szCs w:val="24"/>
+        </w:rPr>
+      </w:pPr>
+      <w:r>
+        <w:rPr>
+          <w:i/>
+          <w:iCs/>
+          <w:sz w:val="24"/>
+          <w:szCs w:val="24"/>
+        </w:rPr>
+        <w:t>Activity Diagram</w:t>
+      </w:r>
+      <w:r>
+        <w:rPr>
+          <w:sz w:val="24"/>
+          <w:szCs w:val="24"/>
+        </w:rPr>
+        <w:t xml:space="preserve"> ini menggambarkan alur logika prosedural sistem. Penggambaran </w:t>
+      </w:r>
+      <w:r>
+        <w:rPr>
+          <w:i/>
+          <w:iCs/>
+          <w:sz w:val="24"/>
+          <w:szCs w:val="24"/>
+        </w:rPr>
+        <w:t>activity diagram</w:t>
+      </w:r>
+      <w:r>
+        <w:rPr>
+          <w:sz w:val="24"/>
+          <w:szCs w:val="24"/>
+        </w:rPr>
+        <w:t xml:space="preserve"> berdasarkan diagram </w:t>
+      </w:r>
+      <w:r>
+        <w:rPr>
+          <w:i/>
+          <w:iCs/>
+          <w:sz w:val="24"/>
+          <w:szCs w:val="24"/>
+        </w:rPr>
+        <w:t>use case</w:t>
+      </w:r>
+      <w:r>
+        <w:rPr>
+          <w:sz w:val="24"/>
+          <w:szCs w:val="24"/>
+        </w:rPr>
+        <w:t>.</w:t>
+      </w:r>
+    </w:p>
+    <w:p>
+      <w:pPr>
+        <w:pStyle w:val="ListParagraph"/>
+        <w:spacing w:line="360" w:lineRule="auto"/>
+        <w:jc w:val="center"/>
+      </w:pPr>
+      <w:r>
+        <w:object w:dxaOrig="10831" w:dyaOrig="16126" w14:anchorId="05372D04">
+          <v:shape id="_x0000_i1026" type="#_x0000_t75" style="width:371.8pt;height:555.5pt" o:ole="">
+            <v:imagedata r:id="rId11" o:title=""/>
+          </v:shape>
+          <o:OLEObject Type="Embed" ProgID="Visio.Drawing.15" ShapeID="_x0000_i1026" DrawAspect="Content" ObjectID="_1740071089" r:id="rId12"/>
+        </w:object>
+      </w:r>
+    </w:p>
+    <w:p>
+      <w:pPr>
+        <w:pStyle w:val="ListParagraph"/>
+        <w:spacing w:line="360" w:lineRule="auto"/>
+        <w:ind w:left="360" w:firstLine="360"/>
+        <w:jc w:val="center"/>
+        <w:rPr>
+          <w:sz w:val="24"/>
+          <w:szCs w:val="24"/>
+        </w:rPr>
+      </w:pPr>
+      <w:r>
+        <w:rPr>
+          <w:b/>
+          <w:bCs/>
+          <w:sz w:val="24"/>
+          <w:szCs w:val="24"/>
+        </w:rPr>
+        <w:t xml:space="preserve">Gambar </w:t>
+      </w:r>
+      <w:r>
+        <w:rPr>
+          <w:b/>
+          <w:bCs/>
+          <w:sz w:val="24"/>
+          <w:szCs w:val="24"/>
+        </w:rPr>
+        <w:t>3</w:t>
+      </w:r>
+      <w:r>
+        <w:rPr>
+          <w:sz w:val="24"/>
+          <w:szCs w:val="24"/>
+        </w:rPr>
+        <w:t xml:space="preserve">. </w:t>
+      </w:r>
+      <w:r>
+        <w:rPr>
+          <w:i/>
+          <w:iCs/>
+          <w:sz w:val="24"/>
+          <w:szCs w:val="24"/>
+        </w:rPr>
+        <w:t>Activity</w:t>
+      </w:r>
+      <w:r>
+        <w:rPr>
+          <w:i/>
+          <w:iCs/>
+          <w:sz w:val="24"/>
+          <w:szCs w:val="24"/>
+        </w:rPr>
+        <w:t xml:space="preserve"> </w:t>
+      </w:r>
+      <w:r>
+        <w:rPr>
+          <w:i/>
+          <w:iCs/>
+          <w:sz w:val="24"/>
+          <w:szCs w:val="24"/>
+        </w:rPr>
+        <w:t>D</w:t>
+      </w:r>
+      <w:r>
+        <w:rPr>
+          <w:i/>
+          <w:iCs/>
+          <w:sz w:val="24"/>
+          <w:szCs w:val="24"/>
+        </w:rPr>
+        <w:t>iagram</w:t>
+      </w:r>
+      <w:r>
+        <w:rPr>
+          <w:sz w:val="24"/>
+          <w:szCs w:val="24"/>
+        </w:rPr>
+        <w:t xml:space="preserve"> Membuat Dokumen CKP</w:t>
+      </w:r>
+    </w:p>
+    <w:p>
+      <w:pPr>
+        <w:pStyle w:val="ListParagraph"/>
+        <w:spacing w:line="360" w:lineRule="auto"/>
+        <w:ind w:left="360" w:firstLine="360"/>
+        <w:jc w:val="center"/>
+      </w:pPr>
+      <w:r>
+        <w:object w:dxaOrig="10831" w:dyaOrig="16126" w14:anchorId="30C6AD20">
+          <v:shape id="_x0000_i1027" type="#_x0000_t75" style="width:414pt;height:614.5pt" o:ole="">
+            <v:imagedata r:id="rId13" o:title=""/>
+          </v:shape>
+          <o:OLEObject Type="Embed" ProgID="Visio.Drawing.15" ShapeID="_x0000_i1027" DrawAspect="Content" ObjectID="_1740071090" r:id="rId14"/>
+        </w:object>
+      </w:r>
+    </w:p>
+    <w:p>
+      <w:pPr>
+        <w:pStyle w:val="ListParagraph"/>
+        <w:spacing w:line="360" w:lineRule="auto"/>
+        <w:ind w:left="360" w:firstLine="360"/>
+        <w:jc w:val="center"/>
+        <w:rPr>
+          <w:sz w:val="24"/>
+          <w:szCs w:val="24"/>
+        </w:rPr>
+      </w:pPr>
+      <w:r>
+        <w:rPr>
+          <w:b/>
+          <w:bCs/>
+          <w:sz w:val="24"/>
+          <w:szCs w:val="24"/>
+        </w:rPr>
+        <w:t xml:space="preserve">Gambar </w:t>
+      </w:r>
+      <w:r>
+        <w:rPr>
+          <w:b/>
+          <w:bCs/>
+          <w:sz w:val="24"/>
+          <w:szCs w:val="24"/>
+        </w:rPr>
+        <w:t>4</w:t>
+      </w:r>
+      <w:r>
+        <w:rPr>
+          <w:sz w:val="24"/>
+          <w:szCs w:val="24"/>
+        </w:rPr>
+        <w:t xml:space="preserve">. </w:t>
+      </w:r>
+      <w:r>
+        <w:rPr>
+          <w:i/>
+          <w:iCs/>
+          <w:sz w:val="24"/>
+          <w:szCs w:val="24"/>
+        </w:rPr>
+        <w:t>Activity</w:t>
+      </w:r>
+      <w:r>
+        <w:rPr>
+          <w:i/>
+          <w:iCs/>
+          <w:sz w:val="24"/>
+          <w:szCs w:val="24"/>
+        </w:rPr>
+        <w:t xml:space="preserve"> </w:t>
+      </w:r>
+      <w:r>
+        <w:rPr>
+          <w:i/>
+          <w:iCs/>
+          <w:sz w:val="24"/>
+          <w:szCs w:val="24"/>
+        </w:rPr>
+        <w:t>D</w:t>
+      </w:r>
+      <w:r>
+        <w:rPr>
+          <w:i/>
+          <w:iCs/>
+          <w:sz w:val="24"/>
+          <w:szCs w:val="24"/>
+        </w:rPr>
+        <w:t>iagram</w:t>
+      </w:r>
+      <w:r>
+        <w:rPr>
+          <w:sz w:val="24"/>
+          <w:szCs w:val="24"/>
+        </w:rPr>
+        <w:t xml:space="preserve"> Penilaian CKP</w:t>
+      </w:r>
+    </w:p>
+    <w:p>
+      <w:pPr>
+        <w:pStyle w:val="ListParagraph"/>
+        <w:spacing w:line="360" w:lineRule="auto"/>
+        <w:ind w:left="360" w:firstLine="360"/>
+        <w:jc w:val="center"/>
+      </w:pPr>
+      <w:r>
+        <w:object w:dxaOrig="10831" w:dyaOrig="16156" w14:anchorId="50EC60B7">
+          <v:shape id="_x0000_i1028" type="#_x0000_t75" style="width:417.7pt;height:623.8pt" o:ole="">
+            <v:imagedata r:id="rId15" o:title=""/>
+          </v:shape>
+          <o:OLEObject Type="Embed" ProgID="Visio.Drawing.15" ShapeID="_x0000_i1028" DrawAspect="Content" ObjectID="_1740071091" r:id="rId16"/>
+        </w:object>
+      </w:r>
+    </w:p>
+    <w:p>
+      <w:pPr>
+        <w:pStyle w:val="ListParagraph"/>
+        <w:spacing w:line="360" w:lineRule="auto"/>
+        <w:ind w:left="360" w:firstLine="360"/>
+        <w:jc w:val="center"/>
+        <w:rPr>
+          <w:sz w:val="24"/>
+          <w:szCs w:val="24"/>
+        </w:rPr>
+      </w:pPr>
+      <w:r>
+        <w:rPr>
+          <w:b/>
+          <w:bCs/>
+          <w:sz w:val="24"/>
+          <w:szCs w:val="24"/>
+        </w:rPr>
+        <w:t xml:space="preserve">Gambar </w:t>
+      </w:r>
+      <w:r>
+        <w:rPr>
+          <w:b/>
+          <w:bCs/>
+          <w:sz w:val="24"/>
+          <w:szCs w:val="24"/>
+        </w:rPr>
+        <w:t>5</w:t>
+      </w:r>
+      <w:r>
+        <w:rPr>
+          <w:sz w:val="24"/>
+          <w:szCs w:val="24"/>
+        </w:rPr>
+        <w:t xml:space="preserve">. </w:t>
+      </w:r>
+      <w:r>
+        <w:rPr>
+          <w:i/>
+          <w:iCs/>
+          <w:sz w:val="24"/>
+          <w:szCs w:val="24"/>
+        </w:rPr>
+        <w:t>Activity</w:t>
+      </w:r>
+      <w:r>
+        <w:rPr>
+          <w:i/>
+          <w:iCs/>
+          <w:sz w:val="24"/>
+          <w:szCs w:val="24"/>
+        </w:rPr>
+        <w:t xml:space="preserve"> </w:t>
+      </w:r>
+      <w:r>
+        <w:rPr>
+          <w:i/>
+          <w:iCs/>
+          <w:sz w:val="24"/>
+          <w:szCs w:val="24"/>
+        </w:rPr>
+        <w:t>D</w:t>
+      </w:r>
+      <w:r>
+        <w:rPr>
+          <w:i/>
+          <w:iCs/>
+          <w:sz w:val="24"/>
+          <w:szCs w:val="24"/>
+        </w:rPr>
+        <w:t>iagram</w:t>
+      </w:r>
+      <w:r>
+        <w:rPr>
+          <w:sz w:val="24"/>
+          <w:szCs w:val="24"/>
+        </w:rPr>
+        <w:t xml:space="preserve"> Input Master Butir Kegiatan</w:t>
+      </w:r>
+    </w:p>
+    <w:p>
+      <w:pPr>
+        <w:pStyle w:val="ListParagraph"/>
+        <w:spacing w:line="360" w:lineRule="auto"/>
+        <w:ind w:left="360" w:firstLine="360"/>
+        <w:jc w:val="center"/>
+      </w:pPr>
+      <w:r>
+        <w:object w:dxaOrig="10831" w:dyaOrig="16216" w14:anchorId="1747403F">
+          <v:shape id="_x0000_i1029" type="#_x0000_t75" style="width:415.85pt;height:621.95pt" o:ole="">
+            <v:imagedata r:id="rId17" o:title=""/>
+          </v:shape>
+          <o:OLEObject Type="Embed" ProgID="Visio.Drawing.15" ShapeID="_x0000_i1029" DrawAspect="Content" ObjectID="_1740071092" r:id="rId18"/>
+        </w:object>
+      </w:r>
+    </w:p>
+    <w:p>
+      <w:pPr>
+        <w:pStyle w:val="ListParagraph"/>
+        <w:spacing w:line="360" w:lineRule="auto"/>
+        <w:ind w:left="360" w:firstLine="360"/>
+        <w:jc w:val="center"/>
+        <w:rPr>
+          <w:sz w:val="24"/>
+          <w:szCs w:val="24"/>
+        </w:rPr>
+        <w:sectPr>
+          <w:pgSz w:w="12240" w:h="15840"/>
+          <w:pgMar w:top="1440" w:right="1440" w:bottom="1440" w:left="1440" w:header="720" w:footer="720" w:gutter="0"/>
+          <w:cols w:space="720"/>
+          <w:docGrid w:linePitch="360"/>
+        </w:sectPr>
+      </w:pPr>
+      <w:r>
+        <w:rPr>
+          <w:b/>
+          <w:bCs/>
+          <w:sz w:val="24"/>
+          <w:szCs w:val="24"/>
+        </w:rPr>
+        <w:t xml:space="preserve">Gambar </w:t>
+      </w:r>
+      <w:r>
+        <w:rPr>
+          <w:b/>
+          <w:bCs/>
+          <w:sz w:val="24"/>
+          <w:szCs w:val="24"/>
+        </w:rPr>
+        <w:t>6</w:t>
+      </w:r>
+      <w:r>
+        <w:rPr>
+          <w:sz w:val="24"/>
+          <w:szCs w:val="24"/>
+        </w:rPr>
+        <w:t xml:space="preserve">. </w:t>
+      </w:r>
+      <w:r>
+        <w:rPr>
+          <w:i/>
+          <w:iCs/>
+          <w:sz w:val="24"/>
+          <w:szCs w:val="24"/>
+        </w:rPr>
+        <w:t>Activity</w:t>
+      </w:r>
+      <w:r>
+        <w:rPr>
+          <w:i/>
+          <w:iCs/>
+          <w:sz w:val="24"/>
+          <w:szCs w:val="24"/>
+        </w:rPr>
+        <w:t xml:space="preserve"> </w:t>
+      </w:r>
+      <w:r>
+        <w:rPr>
+          <w:i/>
+          <w:iCs/>
+          <w:sz w:val="24"/>
+          <w:szCs w:val="24"/>
+        </w:rPr>
+        <w:t>D</w:t>
+      </w:r>
+      <w:r>
+        <w:rPr>
+          <w:i/>
+          <w:iCs/>
+          <w:sz w:val="24"/>
+          <w:szCs w:val="24"/>
+        </w:rPr>
+        <w:t>iagram</w:t>
+      </w:r>
+      <w:r>
+        <w:rPr>
+          <w:sz w:val="24"/>
+          <w:szCs w:val="24"/>
+        </w:rPr>
+        <w:t xml:space="preserve"> Monitoring CKP</w:t>
+      </w:r>
+    </w:p>
+    <w:p>
+      <w:pPr>
+        <w:pStyle w:val="ListParagraph"/>
+        <w:numPr>
+          <w:ilvl w:val="0"/>
+          <w:numId w:val="11"/>
+        </w:numPr>
+        <w:spacing w:line="360" w:lineRule="auto"/>
+        <w:jc w:val="both"/>
+        <w:rPr>
+          <w:b/>
+          <w:bCs/>
+          <w:sz w:val="24"/>
+          <w:szCs w:val="24"/>
+        </w:rPr>
+      </w:pPr>
+      <w:r>
+        <w:rPr>
+          <w:b/>
+          <w:bCs/>
+          <w:i/>
+          <w:iCs/>
+          <w:sz w:val="24"/>
+          <w:szCs w:val="24"/>
+        </w:rPr>
+        <w:lastRenderedPageBreak/>
+        <w:t>Sequence Diagram</w:t>
+      </w:r>
+    </w:p>
+    <w:p>
+      <w:pPr>
+        <w:pStyle w:val="ListParagraph"/>
+        <w:spacing w:line="360" w:lineRule="auto"/>
+        <w:jc w:val="center"/>
+      </w:pPr>
+      <w:r>
+        <w:object w:dxaOrig="16126" w:dyaOrig="6901" w14:anchorId="23787CB7">
+          <v:shape id="_x0000_i1030" type="#_x0000_t75" style="width:623.15pt;height:266.3pt" o:ole="">
+            <v:imagedata r:id="rId19" o:title=""/>
+          </v:shape>
+          <o:OLEObject Type="Embed" ProgID="Visio.Drawing.15" ShapeID="_x0000_i1030" DrawAspect="Content" ObjectID="_1740071093" r:id="rId20"/>
+        </w:object>
+      </w:r>
+    </w:p>
+    <w:p>
+      <w:pPr>
+        <w:pStyle w:val="ListParagraph"/>
+        <w:spacing w:line="360" w:lineRule="auto"/>
+        <w:jc w:val="center"/>
+        <w:rPr>
+          <w:sz w:val="24"/>
+          <w:szCs w:val="24"/>
+        </w:rPr>
+      </w:pPr>
+      <w:r>
+        <w:rPr>
+          <w:b/>
+          <w:bCs/>
+          <w:sz w:val="24"/>
+          <w:szCs w:val="24"/>
+        </w:rPr>
+        <w:t xml:space="preserve">Gambar </w:t>
+      </w:r>
+      <w:r>
+        <w:rPr>
+          <w:b/>
+          <w:bCs/>
+          <w:sz w:val="24"/>
+          <w:szCs w:val="24"/>
+        </w:rPr>
+        <w:t>7</w:t>
+      </w:r>
+      <w:r>
+        <w:rPr>
+          <w:b/>
+          <w:bCs/>
+          <w:sz w:val="24"/>
+          <w:szCs w:val="24"/>
+        </w:rPr>
+        <w:t xml:space="preserve">. </w:t>
+      </w:r>
+      <w:r>
+        <w:rPr>
+          <w:i/>
+          <w:iCs/>
+          <w:sz w:val="24"/>
+          <w:szCs w:val="24"/>
+        </w:rPr>
+        <w:t>Sequence Diagram</w:t>
+      </w:r>
+      <w:r>
+        <w:rPr>
+          <w:sz w:val="24"/>
+          <w:szCs w:val="24"/>
+        </w:rPr>
+        <w:t xml:space="preserve"> Login</w:t>
+      </w:r>
+    </w:p>
+    <w:p>
+      <w:pPr>
+        <w:pStyle w:val="ListParagraph"/>
+        <w:spacing w:line="360" w:lineRule="auto"/>
+        <w:jc w:val="center"/>
+        <w:rPr>
+          <w:sz w:val="24"/>
+          <w:szCs w:val="24"/>
+        </w:rPr>
+      </w:pPr>
+    </w:p>
+    <w:p>
+      <w:pPr>
+        <w:pStyle w:val="ListParagraph"/>
+        <w:spacing w:line="360" w:lineRule="auto"/>
+        <w:jc w:val="center"/>
+      </w:pPr>
+      <w:r>
+        <w:object w:dxaOrig="13426" w:dyaOrig="5580" w14:anchorId="60554B6D">
+          <v:shape id="_x0000_i1031" type="#_x0000_t75" style="width:541.85pt;height:225.95pt" o:ole="">
+            <v:imagedata r:id="rId21" o:title=""/>
+          </v:shape>
+          <o:OLEObject Type="Embed" ProgID="Visio.Drawing.15" ShapeID="_x0000_i1031" DrawAspect="Content" ObjectID="_1740071094" r:id="rId22"/>
+        </w:object>
+      </w:r>
+    </w:p>
+    <w:p>
+      <w:pPr>
+        <w:pStyle w:val="ListParagraph"/>
+        <w:spacing w:line="360" w:lineRule="auto"/>
+        <w:jc w:val="center"/>
+      </w:pPr>
+      <w:r>
+        <w:object w:dxaOrig="13426" w:dyaOrig="5580" w14:anchorId="433B715C">
+          <v:shape id="_x0000_i1032" type="#_x0000_t75" style="width:512.7pt;height:212.9pt" o:ole="">
+            <v:imagedata r:id="rId23" o:title=""/>
+          </v:shape>
+          <o:OLEObject Type="Embed" ProgID="Visio.Drawing.15" ShapeID="_x0000_i1032" DrawAspect="Content" ObjectID="_1740071095" r:id="rId24"/>
+        </w:object>
+      </w:r>
+    </w:p>
+    <w:p>
+      <w:pPr>
+        <w:pStyle w:val="ListParagraph"/>
+        <w:spacing w:line="360" w:lineRule="auto"/>
+        <w:jc w:val="center"/>
+        <w:rPr>
+          <w:sz w:val="24"/>
+          <w:szCs w:val="24"/>
+        </w:rPr>
+      </w:pPr>
+      <w:r>
+        <w:rPr>
+          <w:b/>
+          <w:bCs/>
+          <w:sz w:val="24"/>
+          <w:szCs w:val="24"/>
+        </w:rPr>
+        <w:t xml:space="preserve">Gambar </w:t>
+      </w:r>
+      <w:r>
+        <w:rPr>
+          <w:b/>
+          <w:bCs/>
+          <w:sz w:val="24"/>
+          <w:szCs w:val="24"/>
+        </w:rPr>
+        <w:t>8</w:t>
+      </w:r>
+      <w:r>
+        <w:rPr>
+          <w:b/>
+          <w:bCs/>
+          <w:sz w:val="24"/>
+          <w:szCs w:val="24"/>
+        </w:rPr>
+        <w:t>-</w:t>
+      </w:r>
+      <w:r>
+        <w:rPr>
+          <w:b/>
+          <w:bCs/>
+          <w:sz w:val="24"/>
+          <w:szCs w:val="24"/>
+        </w:rPr>
+        <w:t>9</w:t>
+      </w:r>
+      <w:r>
+        <w:rPr>
+          <w:b/>
+          <w:bCs/>
+          <w:sz w:val="24"/>
+          <w:szCs w:val="24"/>
+        </w:rPr>
+        <w:t xml:space="preserve">. </w:t>
+      </w:r>
+      <w:r>
+        <w:rPr>
+          <w:i/>
+          <w:iCs/>
+          <w:sz w:val="24"/>
+          <w:szCs w:val="24"/>
+        </w:rPr>
+        <w:t>Sequence Diagram</w:t>
+      </w:r>
+      <w:r>
+        <w:rPr>
+          <w:sz w:val="24"/>
+          <w:szCs w:val="24"/>
+        </w:rPr>
+        <w:t xml:space="preserve"> Input Master Butir Kegiatan dan Master Kegiatan</w:t>
+      </w:r>
+    </w:p>
+    <w:p>
+      <w:pPr>
+        <w:pStyle w:val="ListParagraph"/>
+        <w:spacing w:line="360" w:lineRule="auto"/>
+        <w:jc w:val="center"/>
+      </w:pPr>
+      <w:r>
+        <w:object w:dxaOrig="14641" w:dyaOrig="8580" w14:anchorId="5A78AB50">
+          <v:shape id="_x0000_i1033" type="#_x0000_t75" style="width:9in;height:379.25pt" o:ole="">
+            <v:imagedata r:id="rId25" o:title=""/>
+          </v:shape>
+          <o:OLEObject Type="Embed" ProgID="Visio.Drawing.15" ShapeID="_x0000_i1033" DrawAspect="Content" ObjectID="_1740071096" r:id="rId26"/>
+        </w:object>
+      </w:r>
+    </w:p>
+    <w:p>
+      <w:pPr>
+        <w:pStyle w:val="ListParagraph"/>
+        <w:spacing w:line="360" w:lineRule="auto"/>
+        <w:jc w:val="center"/>
+        <w:rPr>
+          <w:sz w:val="24"/>
+          <w:szCs w:val="24"/>
+        </w:rPr>
+      </w:pPr>
+      <w:r>
+        <w:rPr>
+          <w:b/>
+          <w:bCs/>
+          <w:sz w:val="24"/>
+          <w:szCs w:val="24"/>
+        </w:rPr>
+        <w:t xml:space="preserve">Gambar </w:t>
+      </w:r>
+      <w:r>
+        <w:rPr>
+          <w:b/>
+          <w:bCs/>
+          <w:sz w:val="24"/>
+          <w:szCs w:val="24"/>
+        </w:rPr>
+        <w:t>10</w:t>
+      </w:r>
+      <w:r>
+        <w:rPr>
+          <w:b/>
+          <w:bCs/>
+          <w:sz w:val="24"/>
+          <w:szCs w:val="24"/>
+        </w:rPr>
+        <w:t xml:space="preserve">. </w:t>
+      </w:r>
+      <w:r>
+        <w:rPr>
+          <w:i/>
+          <w:iCs/>
+          <w:sz w:val="24"/>
+          <w:szCs w:val="24"/>
+        </w:rPr>
+        <w:t>Sequence Diagram</w:t>
+      </w:r>
+      <w:r>
+        <w:rPr>
+          <w:sz w:val="24"/>
+          <w:szCs w:val="24"/>
+        </w:rPr>
+        <w:t xml:space="preserve"> Buat Dokumen CKP</w:t>
+      </w:r>
+    </w:p>
+    <w:p>
+      <w:pPr>
+        <w:pStyle w:val="ListParagraph"/>
+        <w:spacing w:line="360" w:lineRule="auto"/>
+        <w:rPr>
+          <w:b/>
+          <w:bCs/>
+          <w:sz w:val="24"/>
+          <w:szCs w:val="24"/>
+        </w:rPr>
+      </w:pPr>
+    </w:p>
+    <w:p>
+      <w:pPr>
+        <w:pStyle w:val="ListParagraph"/>
+        <w:spacing w:line="360" w:lineRule="auto"/>
+      </w:pPr>
+      <w:r>
+        <w:object w:dxaOrig="15181" w:dyaOrig="8506" w14:anchorId="6251148C">
+          <v:shape id="_x0000_i1034" type="#_x0000_t75" style="width:9in;height:362.5pt" o:ole="">
+            <v:imagedata r:id="rId27" o:title=""/>
+          </v:shape>
+          <o:OLEObject Type="Embed" ProgID="Visio.Drawing.15" ShapeID="_x0000_i1034" DrawAspect="Content" ObjectID="_1740071097" r:id="rId28"/>
+        </w:object>
+      </w:r>
+    </w:p>
+    <w:p>
+      <w:pPr>
+        <w:pStyle w:val="ListParagraph"/>
+        <w:spacing w:line="360" w:lineRule="auto"/>
+        <w:jc w:val="center"/>
+        <w:rPr>
+          <w:sz w:val="24"/>
+          <w:szCs w:val="24"/>
+        </w:rPr>
+      </w:pPr>
+      <w:r>
+        <w:rPr>
+          <w:b/>
+          <w:bCs/>
+          <w:sz w:val="24"/>
+          <w:szCs w:val="24"/>
+        </w:rPr>
+        <w:t xml:space="preserve">Gambar </w:t>
+      </w:r>
+      <w:r>
+        <w:rPr>
+          <w:b/>
+          <w:bCs/>
+          <w:sz w:val="24"/>
+          <w:szCs w:val="24"/>
+        </w:rPr>
+        <w:t>1</w:t>
+      </w:r>
+      <w:r>
+        <w:rPr>
+          <w:b/>
+          <w:bCs/>
+          <w:sz w:val="24"/>
+          <w:szCs w:val="24"/>
+        </w:rPr>
+        <w:t>1</w:t>
+      </w:r>
+      <w:r>
+        <w:rPr>
+          <w:b/>
+          <w:bCs/>
+          <w:sz w:val="24"/>
+          <w:szCs w:val="24"/>
+        </w:rPr>
+        <w:t xml:space="preserve">. </w:t>
+      </w:r>
+      <w:r>
+        <w:rPr>
+          <w:i/>
+          <w:iCs/>
+          <w:sz w:val="24"/>
+          <w:szCs w:val="24"/>
+        </w:rPr>
+        <w:t>Sequence Diagram</w:t>
+      </w:r>
+      <w:r>
+        <w:rPr>
+          <w:sz w:val="24"/>
+          <w:szCs w:val="24"/>
+        </w:rPr>
+        <w:t xml:space="preserve"> Penilaian CKP</w:t>
+      </w:r>
+    </w:p>
+    <w:p>
+      <w:pPr>
+        <w:pStyle w:val="ListParagraph"/>
+        <w:spacing w:line="360" w:lineRule="auto"/>
+        <w:jc w:val="center"/>
+        <w:rPr>
+          <w:sz w:val="24"/>
+          <w:szCs w:val="24"/>
+        </w:rPr>
+      </w:pPr>
+      <w:r>
+        <w:object w:dxaOrig="13771" w:dyaOrig="7756" w14:anchorId="5B8E1BB2">
+          <v:shape id="_x0000_i1035" type="#_x0000_t75" style="width:9in;height:364.95pt" o:ole="">
+            <v:imagedata r:id="rId29" o:title=""/>
+          </v:shape>
+          <o:OLEObject Type="Embed" ProgID="Visio.Drawing.15" ShapeID="_x0000_i1035" DrawAspect="Content" ObjectID="_1740071098" r:id="rId30"/>
+        </w:object>
+      </w:r>
+    </w:p>
+    <w:p>
+      <w:pPr>
+        <w:pStyle w:val="ListParagraph"/>
+        <w:spacing w:line="360" w:lineRule="auto"/>
+        <w:jc w:val="center"/>
+        <w:rPr>
+          <w:sz w:val="24"/>
+          <w:szCs w:val="24"/>
+        </w:rPr>
+      </w:pPr>
+      <w:r>
+        <w:rPr>
+          <w:b/>
+          <w:bCs/>
+          <w:sz w:val="24"/>
+          <w:szCs w:val="24"/>
+        </w:rPr>
+        <w:t xml:space="preserve">Gambar </w:t>
+      </w:r>
+      <w:r>
+        <w:rPr>
+          <w:b/>
+          <w:bCs/>
+          <w:sz w:val="24"/>
+          <w:szCs w:val="24"/>
+        </w:rPr>
+        <w:t>1</w:t>
+      </w:r>
+      <w:r>
+        <w:rPr>
+          <w:b/>
+          <w:bCs/>
+          <w:sz w:val="24"/>
+          <w:szCs w:val="24"/>
+        </w:rPr>
+        <w:t>2</w:t>
+      </w:r>
+      <w:r>
+        <w:rPr>
+          <w:b/>
+          <w:bCs/>
+          <w:sz w:val="24"/>
+          <w:szCs w:val="24"/>
+        </w:rPr>
+        <w:t xml:space="preserve">. </w:t>
+      </w:r>
+      <w:r>
+        <w:rPr>
+          <w:i/>
+          <w:iCs/>
+          <w:sz w:val="24"/>
+          <w:szCs w:val="24"/>
+        </w:rPr>
+        <w:t>Sequence Diagram</w:t>
+      </w:r>
+      <w:r>
+        <w:rPr>
+          <w:sz w:val="24"/>
+          <w:szCs w:val="24"/>
+        </w:rPr>
+        <w:t xml:space="preserve"> Monitoring CKP</w:t>
+      </w:r>
+    </w:p>
+    <w:p>
+      <w:pPr>
+        <w:pStyle w:val="ListParagraph"/>
+        <w:spacing w:line="360" w:lineRule="auto"/>
+        <w:jc w:val="center"/>
+      </w:pPr>
+      <w:r>
+        <w:object w:dxaOrig="13831" w:dyaOrig="7020" w14:anchorId="75C95786">
+          <v:shape id="_x0000_i1036" type="#_x0000_t75" style="width:9in;height:328.95pt" o:ole="">
+            <v:imagedata r:id="rId31" o:title=""/>
+          </v:shape>
+          <o:OLEObject Type="Embed" ProgID="Visio.Drawing.15" ShapeID="_x0000_i1036" DrawAspect="Content" ObjectID="_1740071099" r:id="rId32"/>
+        </w:object>
+      </w:r>
+    </w:p>
+    <w:p>
+      <w:pPr>
+        <w:pStyle w:val="ListParagraph"/>
+        <w:spacing w:line="360" w:lineRule="auto"/>
+        <w:jc w:val="center"/>
+        <w:rPr>
+          <w:sz w:val="24"/>
+          <w:szCs w:val="24"/>
+        </w:rPr>
+      </w:pPr>
+      <w:r>
+        <w:rPr>
+          <w:b/>
+          <w:bCs/>
+          <w:sz w:val="24"/>
+          <w:szCs w:val="24"/>
+        </w:rPr>
+        <w:t xml:space="preserve">Gambar </w:t>
+      </w:r>
+      <w:r>
+        <w:rPr>
+          <w:b/>
+          <w:bCs/>
+          <w:sz w:val="24"/>
+          <w:szCs w:val="24"/>
+        </w:rPr>
+        <w:t>1</w:t>
+      </w:r>
+      <w:r>
+        <w:rPr>
+          <w:b/>
+          <w:bCs/>
+          <w:sz w:val="24"/>
+          <w:szCs w:val="24"/>
+        </w:rPr>
+        <w:t>3</w:t>
+      </w:r>
+      <w:r>
+        <w:rPr>
+          <w:b/>
+          <w:bCs/>
+          <w:sz w:val="24"/>
+          <w:szCs w:val="24"/>
+        </w:rPr>
+        <w:t xml:space="preserve">. </w:t>
+      </w:r>
+      <w:r>
+        <w:rPr>
+          <w:i/>
+          <w:iCs/>
+          <w:sz w:val="24"/>
+          <w:szCs w:val="24"/>
+        </w:rPr>
+        <w:t>Sequence Diagram</w:t>
+      </w:r>
+      <w:r>
+        <w:rPr>
+          <w:sz w:val="24"/>
+          <w:szCs w:val="24"/>
+        </w:rPr>
+        <w:t xml:space="preserve"> </w:t>
+      </w:r>
+      <w:r>
+        <w:rPr>
+          <w:i/>
+          <w:iCs/>
+          <w:sz w:val="24"/>
+          <w:szCs w:val="24"/>
+        </w:rPr>
+        <w:t>Export</w:t>
+      </w:r>
+      <w:r>
+        <w:rPr>
+          <w:sz w:val="24"/>
+          <w:szCs w:val="24"/>
+        </w:rPr>
+        <w:t xml:space="preserve"> CKP</w:t>
+      </w:r>
+    </w:p>
+    <w:p>
+      <w:pPr>
+        <w:rPr>
+          <w:b/>
+          <w:bCs/>
+          <w:i/>
+          <w:iCs/>
+          <w:sz w:val="24"/>
+          <w:szCs w:val="24"/>
+        </w:rPr>
+      </w:pPr>
+      <w:r>
+        <w:rPr>
+          <w:b/>
+          <w:bCs/>
+          <w:i/>
+          <w:iCs/>
+          <w:sz w:val="24"/>
+          <w:szCs w:val="24"/>
+        </w:rPr>
+        <w:br w:type="page"/>
+      </w:r>
+    </w:p>
+    <w:p>
+      <w:pPr>
+        <w:pStyle w:val="ListParagraph"/>
+        <w:numPr>
+          <w:ilvl w:val="0"/>
+          <w:numId w:val="11"/>
+        </w:numPr>
+        <w:spacing w:line="360" w:lineRule="auto"/>
+        <w:jc w:val="both"/>
+        <w:rPr>
+          <w:b/>
+          <w:bCs/>
+          <w:sz w:val="24"/>
+          <w:szCs w:val="24"/>
+        </w:rPr>
+      </w:pPr>
+      <w:r>
+        <w:rPr>
+          <w:b/>
+          <w:bCs/>
+          <w:i/>
+          <w:iCs/>
+          <w:sz w:val="24"/>
+          <w:szCs w:val="24"/>
+        </w:rPr>
+        <w:lastRenderedPageBreak/>
+        <w:t xml:space="preserve">UML </w:t>
+      </w:r>
+      <w:r>
+        <w:rPr>
+          <w:b/>
+          <w:bCs/>
+          <w:i/>
+          <w:iCs/>
+          <w:sz w:val="24"/>
+          <w:szCs w:val="24"/>
+        </w:rPr>
+        <w:t>Class Diagram</w:t>
+      </w:r>
+    </w:p>
+    <w:p>
+      <w:pPr>
+        <w:pStyle w:val="ListParagraph"/>
+        <w:spacing w:line="360" w:lineRule="auto"/>
+        <w:jc w:val="center"/>
+        <w:rPr>
+          <w:b/>
+          <w:bCs/>
+          <w:sz w:val="24"/>
+          <w:szCs w:val="24"/>
+        </w:rPr>
+      </w:pPr>
+      <w:r>
+        <w:drawing>
+          <wp:inline distT="0" distB="0" distL="0" distR="0" wp14:anchorId="7096B6A3" wp14:editId="60E979F5">
+            <wp:extent cx="6221423" cy="5199797"/>
+            <wp:effectExtent l="0" t="0" r="8255" b="1270"/>
+            <wp:docPr id="4" name="Picture 4"/>
+            <wp:cNvGraphicFramePr>
+              <a:graphicFrameLocks xmlns:a="http://schemas.openxmlformats.org/drawingml/2006/main" noChangeAspect="1"/>
+            </wp:cNvGraphicFramePr>
+            <a:graphic xmlns:a="http://schemas.openxmlformats.org/drawingml/2006/main">
+              <a:graphicData uri="http://schemas.openxmlformats.org/drawingml/2006/picture">
+                <pic:pic xmlns:pic="http://schemas.openxmlformats.org/drawingml/2006/picture">
+                  <pic:nvPicPr>
+                    <pic:cNvPr id="0" name="Picture 19"/>
+                    <pic:cNvPicPr>
+                      <a:picLocks noChangeAspect="1" noChangeArrowheads="1"/>
+                    </pic:cNvPicPr>
+                  </pic:nvPicPr>
+                  <pic:blipFill>
+                    <a:blip r:embed="rId33" cstate="print">
+                      <a:extLst>
+                        <a:ext uri="{28A0092B-C50C-407E-A947-70E740481C1C}">
+                          <a14:useLocalDpi xmlns:a14="http://schemas.microsoft.com/office/drawing/2010/main" val="0"/>
+                        </a:ext>
+                      </a:extLst>
+                    </a:blip>
+                    <a:srcRect/>
+                    <a:stretch>
+                      <a:fillRect/>
+                    </a:stretch>
+                  </pic:blipFill>
+                  <pic:spPr bwMode="auto">
+                    <a:xfrm>
+                      <a:off x="0" y="0"/>
+                      <a:ext cx="6226256" cy="5203836"/>
+                    </a:xfrm>
+                    <a:prstGeom prst="rect">
+                      <a:avLst/>
+                    </a:prstGeom>
+                    <a:noFill/>
+                    <a:ln>
+                      <a:noFill/>
+                    </a:ln>
+                  </pic:spPr>
+                </pic:pic>
+              </a:graphicData>
+            </a:graphic>
+          </wp:inline>
+        </w:drawing>
+      </w:r>
+    </w:p>
+    <w:p>
+      <w:pPr>
+        <w:pStyle w:val="ListParagraph"/>
+        <w:spacing w:line="360" w:lineRule="auto"/>
+        <w:jc w:val="center"/>
+        <w:rPr>
+          <w:sz w:val="24"/>
+          <w:szCs w:val="24"/>
+        </w:rPr>
+      </w:pPr>
+      <w:r>
+        <w:rPr>
+          <w:b/>
+          <w:bCs/>
+          <w:sz w:val="24"/>
+          <w:szCs w:val="24"/>
+        </w:rPr>
+        <w:t xml:space="preserve">Gambar </w:t>
+      </w:r>
+      <w:r>
+        <w:rPr>
+          <w:b/>
+          <w:bCs/>
+          <w:sz w:val="24"/>
+          <w:szCs w:val="24"/>
+        </w:rPr>
+        <w:t>1</w:t>
+      </w:r>
+      <w:r>
+        <w:rPr>
+          <w:b/>
+          <w:bCs/>
+          <w:sz w:val="24"/>
+          <w:szCs w:val="24"/>
+        </w:rPr>
+        <w:t>4</w:t>
+      </w:r>
+      <w:r>
+        <w:rPr>
+          <w:b/>
+          <w:bCs/>
+          <w:sz w:val="24"/>
+          <w:szCs w:val="24"/>
+        </w:rPr>
+        <w:t xml:space="preserve">. </w:t>
+      </w:r>
+      <w:r>
+        <w:rPr>
+          <w:i/>
+          <w:iCs/>
+          <w:sz w:val="24"/>
+          <w:szCs w:val="24"/>
+        </w:rPr>
+        <w:t>UML C</w:t>
+      </w:r>
+      <w:r>
+        <w:rPr>
+          <w:i/>
+          <w:iCs/>
+          <w:sz w:val="24"/>
+          <w:szCs w:val="24"/>
+        </w:rPr>
+        <w:t xml:space="preserve">lass Diagram </w:t>
+      </w:r>
+      <w:r>
+        <w:rPr>
+          <w:sz w:val="24"/>
+          <w:szCs w:val="24"/>
+        </w:rPr>
+        <w:t>SICAKEP</w:t>
+      </w:r>
     </w:p>
     <w:sectPr>
-      <w:pgSz w:w="12240" w:h="15840"/>
+      <w:pgSz w:w="15840" w:h="12240" w:orient="landscape"/>
       <w:pgMar w:top="1440" w:right="1440" w:bottom="1440" w:left="1440" w:header="720" w:footer="720" w:gutter="0"/>
       <w:cols w:space="720"/>
       <w:docGrid w:linePitch="360"/>

</xml_diff>